<commit_message>
upd lab2 and KR_SOBD
</commit_message>
<xml_diff>
--- a/КурсоваяРаботаСОБД.docx
+++ b/КурсоваяРаботаСОБД.docx
@@ -5922,27 +5922,7 @@
                 <w:sz w:val="28"/>
                 <w:szCs w:val="28"/>
               </w:rPr>
-              <w:t>Анализ результа</w:t>
-            </w:r>
-            <w:r>
-              <w:rPr>
-                <w:rStyle w:val="ac"/>
-                <w:rFonts w:ascii="Times New Roman" w:eastAsia="Times New Roman" w:hAnsi="Times New Roman" w:cs="Times New Roman"/>
-                <w:noProof/>
-                <w:sz w:val="28"/>
-                <w:szCs w:val="28"/>
-              </w:rPr>
-              <w:t>т</w:t>
-            </w:r>
-            <w:r>
-              <w:rPr>
-                <w:rStyle w:val="ac"/>
-                <w:rFonts w:ascii="Times New Roman" w:eastAsia="Times New Roman" w:hAnsi="Times New Roman" w:cs="Times New Roman"/>
-                <w:noProof/>
-                <w:sz w:val="28"/>
-                <w:szCs w:val="28"/>
-              </w:rPr>
-              <w:t>ов</w:t>
+              <w:t>Анализ результатов</w:t>
             </w:r>
             <w:r>
               <w:rPr>
@@ -19251,7 +19231,7 @@
         <w:rPr>
           <w:rFonts w:eastAsia="Times New Roman"/>
         </w:rPr>
-        <w:t>2139</w:t>
+        <w:t>1797</w:t>
       </w:r>
       <w:r>
         <w:rPr>
@@ -19263,7 +19243,7 @@
         <w:rPr>
           <w:rFonts w:eastAsia="Times New Roman"/>
         </w:rPr>
-        <w:t>127</w:t>
+        <w:t>469</w:t>
       </w:r>
       <w:r>
         <w:rPr>
@@ -19954,9 +19934,9 @@
         </w:rPr>
         <w:drawing>
           <wp:inline distT="0" distB="0" distL="0" distR="0">
-            <wp:extent cx="3442921" cy="4434840"/>
-            <wp:effectExtent l="19050" t="0" r="5129" b="0"/>
-            <wp:docPr id="37" name="Рисунок 37"/>
+            <wp:extent cx="3428100" cy="4602480"/>
+            <wp:effectExtent l="19050" t="0" r="900" b="0"/>
+            <wp:docPr id="4" name="Рисунок 1"/>
             <wp:cNvGraphicFramePr>
               <a:graphicFrameLocks xmlns:a="http://schemas.openxmlformats.org/drawingml/2006/main" noChangeAspect="1"/>
             </wp:cNvGraphicFramePr>
@@ -19964,7 +19944,7 @@
               <a:graphicData uri="http://schemas.openxmlformats.org/drawingml/2006/picture">
                 <pic:pic xmlns:pic="http://schemas.openxmlformats.org/drawingml/2006/picture">
                   <pic:nvPicPr>
-                    <pic:cNvPr id="0" name="Picture 37"/>
+                    <pic:cNvPr id="0" name="Picture 1"/>
                     <pic:cNvPicPr>
                       <a:picLocks noChangeAspect="1" noChangeArrowheads="1"/>
                     </pic:cNvPicPr>
@@ -19979,7 +19959,7 @@
                   <pic:spPr bwMode="auto">
                     <a:xfrm>
                       <a:off x="0" y="0"/>
-                      <a:ext cx="3446124" cy="4438965"/>
+                      <a:ext cx="3428100" cy="4602480"/>
                     </a:xfrm>
                     <a:prstGeom prst="rect">
                       <a:avLst/>
@@ -20641,33 +20621,7 @@
         <w:rPr>
           <w:rFonts w:eastAsia="Times New Roman"/>
         </w:rPr>
-        <w:t xml:space="preserve">, тем лучше качество модели. Подобно </w:t>
-      </w:r>
-      <w:r>
-        <w:rPr>
-          <w:rFonts w:eastAsia="Times New Roman"/>
-          <w:lang w:val="en-US"/>
-        </w:rPr>
-        <w:t>RMSE</w:t>
-      </w:r>
-      <w:r>
-        <w:rPr>
-          <w:rFonts w:eastAsia="Times New Roman"/>
-        </w:rPr>
-        <w:t xml:space="preserve">, </w:t>
-      </w:r>
-      <w:r>
-        <w:rPr>
-          <w:rFonts w:eastAsia="Times New Roman"/>
-          <w:lang w:val="en-US"/>
-        </w:rPr>
-        <w:t>MSE</w:t>
-      </w:r>
-      <w:r>
-        <w:rPr>
-          <w:rFonts w:eastAsia="Times New Roman"/>
-        </w:rPr>
-        <w:t xml:space="preserve"> также наказывает за большие ошибки из-за возведения их в квадрат.</w:t>
+        <w:t>, тем лучше качество модели.</w:t>
       </w:r>
     </w:p>
     <w:p>
@@ -20689,46 +20643,46 @@
           <w:rFonts w:eastAsia="Times New Roman"/>
           <w:lang w:val="en-US"/>
         </w:rPr>
+        <w:t>R</w:t>
+      </w:r>
+      <w:r>
+        <w:rPr>
+          <w:rFonts w:eastAsia="Times New Roman"/>
+        </w:rPr>
+        <w:t>2 (</w:t>
+      </w:r>
+      <w:r>
+        <w:rPr>
+          <w:rFonts w:eastAsia="Times New Roman"/>
+          <w:lang w:val="en-US"/>
+        </w:rPr>
+        <w:t>R</w:t>
+      </w:r>
+      <w:r>
+        <w:rPr>
+          <w:rFonts w:eastAsia="Times New Roman"/>
+        </w:rPr>
+        <w:t>-</w:t>
+      </w:r>
+      <w:r>
+        <w:rPr>
+          <w:rFonts w:eastAsia="Times New Roman"/>
+          <w:lang w:val="en-US"/>
+        </w:rPr>
+        <w:t>squared</w:t>
+      </w:r>
+      <w:r>
+        <w:rPr>
+          <w:rFonts w:eastAsia="Times New Roman"/>
+        </w:rPr>
+        <w:t xml:space="preserve">) - Это коэффициент детерминации, который предоставляет информацию о том, как хорошо модель соотносится с данными. </w:t>
+      </w:r>
+      <w:r>
+        <w:rPr>
+          <w:rFonts w:eastAsia="Times New Roman"/>
+          <w:lang w:val="en-US"/>
+        </w:rPr>
         <w:lastRenderedPageBreak/>
-        <w:t>R</w:t>
-      </w:r>
-      <w:r>
-        <w:rPr>
-          <w:rFonts w:eastAsia="Times New Roman"/>
-        </w:rPr>
-        <w:t>2 (</w:t>
-      </w:r>
-      <w:r>
-        <w:rPr>
-          <w:rFonts w:eastAsia="Times New Roman"/>
-          <w:lang w:val="en-US"/>
-        </w:rPr>
-        <w:t>R</w:t>
-      </w:r>
-      <w:r>
-        <w:rPr>
-          <w:rFonts w:eastAsia="Times New Roman"/>
-        </w:rPr>
-        <w:t>-</w:t>
-      </w:r>
-      <w:r>
-        <w:rPr>
-          <w:rFonts w:eastAsia="Times New Roman"/>
-          <w:lang w:val="en-US"/>
-        </w:rPr>
-        <w:t>squared</w:t>
-      </w:r>
-      <w:r>
-        <w:rPr>
-          <w:rFonts w:eastAsia="Times New Roman"/>
-        </w:rPr>
-        <w:t xml:space="preserve">) - Это коэффициент детерминации, который предоставляет информацию о том, как хорошо модель соотносится с данными. </w:t>
-      </w:r>
-      <w:r>
-        <w:rPr>
-          <w:rFonts w:eastAsia="Times New Roman"/>
-          <w:lang w:val="en-US"/>
-        </w:rPr>
         <w:t>R</w:t>
       </w:r>
       <w:r>
@@ -21023,13 +20977,27 @@
               <w:rPr>
                 <w:rFonts w:eastAsia="Times New Roman"/>
               </w:rPr>
-              <w:t>33.</w:t>
+              <w:t>3</w:t>
             </w:r>
             <w:r>
               <w:rPr>
                 <w:rFonts w:eastAsia="Times New Roman"/>
-              </w:rPr>
-              <w:t>59</w:t>
+                <w:lang w:val="en-US"/>
+              </w:rPr>
+              <w:t>4</w:t>
+            </w:r>
+            <w:r>
+              <w:rPr>
+                <w:rFonts w:eastAsia="Times New Roman"/>
+              </w:rPr>
+              <w:t>.</w:t>
+            </w:r>
+            <w:r>
+              <w:rPr>
+                <w:rFonts w:eastAsia="Times New Roman"/>
+                <w:lang w:val="en-US"/>
+              </w:rPr>
+              <w:t>94</w:t>
             </w:r>
           </w:p>
         </w:tc>
@@ -21083,13 +21051,14 @@
               <w:rPr>
                 <w:rFonts w:eastAsia="Times New Roman"/>
               </w:rPr>
-              <w:t>112</w:t>
+              <w:t>1</w:t>
             </w:r>
             <w:r>
               <w:rPr>
                 <w:rFonts w:eastAsia="Times New Roman"/>
-              </w:rPr>
-              <w:t>8</w:t>
+                <w:lang w:val="en-US"/>
+              </w:rPr>
+              <w:t>220</w:t>
             </w:r>
             <w:r>
               <w:rPr>
@@ -21100,8 +21069,9 @@
             <w:r>
               <w:rPr>
                 <w:rFonts w:eastAsia="Times New Roman"/>
-              </w:rPr>
-              <w:t>14</w:t>
+                <w:lang w:val="en-US"/>
+              </w:rPr>
+              <w:t>61</w:t>
             </w:r>
           </w:p>
         </w:tc>
@@ -21166,8 +21136,9 @@
             <w:r>
               <w:rPr>
                 <w:rFonts w:eastAsia="Times New Roman"/>
-              </w:rPr>
-              <w:t>7</w:t>
+                <w:lang w:val="en-US"/>
+              </w:rPr>
+              <w:t>6</w:t>
             </w:r>
           </w:p>
         </w:tc>
@@ -21226,8 +21197,9 @@
             <w:r>
               <w:rPr>
                 <w:rFonts w:eastAsia="Times New Roman"/>
-              </w:rPr>
-              <w:t>56</w:t>
+                <w:lang w:val="en-US"/>
+              </w:rPr>
+              <w:t>63</w:t>
             </w:r>
           </w:p>
         </w:tc>
@@ -21427,45 +21399,45 @@
         <w:rPr>
           <w:rFonts w:eastAsia="Times New Roman"/>
         </w:rPr>
+        <w:t>Определяем различные значения для максимального числа итераций: 10 и 20.</w:t>
+      </w:r>
+    </w:p>
+    <w:p>
+      <w:pPr>
+        <w:pStyle w:val="a3"/>
+        <w:spacing w:after="0" w:line="360" w:lineRule="auto"/>
+        <w:ind w:left="0" w:firstLine="709"/>
+        <w:jc w:val="both"/>
+        <w:rPr>
+          <w:rFonts w:eastAsia="Times New Roman"/>
+          <w:lang w:val="en-US"/>
+        </w:rPr>
+      </w:pPr>
+      <w:r>
+        <w:rPr>
+          <w:rFonts w:eastAsia="Times New Roman"/>
+          <w:lang w:val="en-US"/>
+        </w:rPr>
+        <w:t>cv = CrossValidator(estimator=pipeline, \</w:t>
+      </w:r>
+    </w:p>
+    <w:p>
+      <w:pPr>
+        <w:pStyle w:val="a3"/>
+        <w:spacing w:after="0" w:line="360" w:lineRule="auto"/>
+        <w:ind w:left="0" w:firstLine="709"/>
+        <w:jc w:val="both"/>
+        <w:rPr>
+          <w:rFonts w:eastAsia="Times New Roman"/>
+          <w:lang w:val="en-US"/>
+        </w:rPr>
+      </w:pPr>
+      <w:r>
+        <w:rPr>
+          <w:rFonts w:eastAsia="Times New Roman"/>
+          <w:lang w:val="en-US"/>
+        </w:rPr>
         <w:lastRenderedPageBreak/>
-        <w:t>Определяем различные значения для максимального числа итераций: 10 и 20.</w:t>
-      </w:r>
-    </w:p>
-    <w:p>
-      <w:pPr>
-        <w:pStyle w:val="a3"/>
-        <w:spacing w:after="0" w:line="360" w:lineRule="auto"/>
-        <w:ind w:left="0" w:firstLine="709"/>
-        <w:jc w:val="both"/>
-        <w:rPr>
-          <w:rFonts w:eastAsia="Times New Roman"/>
-          <w:lang w:val="en-US"/>
-        </w:rPr>
-      </w:pPr>
-      <w:r>
-        <w:rPr>
-          <w:rFonts w:eastAsia="Times New Roman"/>
-          <w:lang w:val="en-US"/>
-        </w:rPr>
-        <w:t>cv = CrossValidator(estimator=pipeline, \</w:t>
-      </w:r>
-    </w:p>
-    <w:p>
-      <w:pPr>
-        <w:pStyle w:val="a3"/>
-        <w:spacing w:after="0" w:line="360" w:lineRule="auto"/>
-        <w:ind w:left="0" w:firstLine="709"/>
-        <w:jc w:val="both"/>
-        <w:rPr>
-          <w:rFonts w:eastAsia="Times New Roman"/>
-          <w:lang w:val="en-US"/>
-        </w:rPr>
-      </w:pPr>
-      <w:r>
-        <w:rPr>
-          <w:rFonts w:eastAsia="Times New Roman"/>
-          <w:lang w:val="en-US"/>
-        </w:rPr>
         <w:t xml:space="preserve">                    estimatorParamMaps=param_grid, \</w:t>
       </w:r>
     </w:p>
@@ -21810,8 +21782,9 @@
             <w:r>
               <w:rPr>
                 <w:rFonts w:eastAsia="Times New Roman"/>
-              </w:rPr>
-              <w:t>2.50</w:t>
+                <w:lang w:val="en-US"/>
+              </w:rPr>
+              <w:t>31.95</w:t>
             </w:r>
           </w:p>
         </w:tc>
@@ -21864,21 +21837,9 @@
             <w:r>
               <w:rPr>
                 <w:rFonts w:eastAsia="Times New Roman"/>
-              </w:rPr>
-              <w:t>958</w:t>
-            </w:r>
-            <w:r>
-              <w:rPr>
-                <w:rFonts w:eastAsia="Times New Roman"/>
                 <w:lang w:val="en-US"/>
               </w:rPr>
-              <w:t>.</w:t>
-            </w:r>
-            <w:r>
-              <w:rPr>
-                <w:rFonts w:eastAsia="Times New Roman"/>
-              </w:rPr>
-              <w:t>01</w:t>
+              <w:t>1020.90</w:t>
             </w:r>
           </w:p>
         </w:tc>
@@ -21945,7 +21906,14 @@
               <w:rPr>
                 <w:rFonts w:eastAsia="Times New Roman"/>
               </w:rPr>
-              <w:t>47</w:t>
+              <w:t>4</w:t>
+            </w:r>
+            <w:r>
+              <w:rPr>
+                <w:rFonts w:eastAsia="Times New Roman"/>
+                <w:lang w:val="en-US"/>
+              </w:rPr>
+              <w:t>6</w:t>
             </w:r>
           </w:p>
         </w:tc>
@@ -22011,8 +21979,9 @@
             <w:r>
               <w:rPr>
                 <w:rFonts w:eastAsia="Times New Roman"/>
-              </w:rPr>
-              <w:t>50</w:t>
+                <w:lang w:val="en-US"/>
+              </w:rPr>
+              <w:t>46</w:t>
             </w:r>
           </w:p>
         </w:tc>
@@ -22170,99 +22139,99 @@
         <w:rPr>
           <w:rFonts w:eastAsia="Times New Roman"/>
         </w:rPr>
+        <w:t xml:space="preserve">Для начала необходимо преобразовать </w:t>
+      </w:r>
+      <w:r>
+        <w:rPr>
+          <w:rFonts w:eastAsia="Times New Roman"/>
+        </w:rPr>
+        <w:t xml:space="preserve">колонку, в которой будут значения: 1 – </w:t>
+      </w:r>
+      <w:r>
+        <w:rPr>
+          <w:rFonts w:eastAsia="Times New Roman"/>
+          <w:lang w:val="en-US"/>
+        </w:rPr>
+        <w:t>true</w:t>
+      </w:r>
+      <w:r>
+        <w:rPr>
+          <w:rFonts w:eastAsia="Times New Roman"/>
+        </w:rPr>
+        <w:t xml:space="preserve"> / 0 – </w:t>
+      </w:r>
+      <w:r>
+        <w:rPr>
+          <w:rFonts w:eastAsia="Times New Roman"/>
+          <w:lang w:val="en-US"/>
+        </w:rPr>
+        <w:t>false</w:t>
+      </w:r>
+      <w:r>
+        <w:rPr>
+          <w:rFonts w:eastAsia="Times New Roman"/>
+        </w:rPr>
+        <w:t xml:space="preserve">. </w:t>
+      </w:r>
+      <w:r>
+        <w:rPr>
+          <w:rFonts w:eastAsia="Times New Roman"/>
+        </w:rPr>
+        <w:t>Данную колонку решено было назвать «</w:t>
+      </w:r>
+      <w:r>
+        <w:rPr>
+          <w:rFonts w:eastAsia="Times New Roman"/>
+          <w:lang w:val="en-US"/>
+        </w:rPr>
+        <w:t>label</w:t>
+      </w:r>
+      <w:r>
+        <w:rPr>
+          <w:rFonts w:eastAsia="Times New Roman"/>
+        </w:rPr>
+        <w:t>»</w:t>
+      </w:r>
+      <w:r>
+        <w:rPr>
+          <w:rFonts w:eastAsia="Times New Roman"/>
+        </w:rPr>
+        <w:t xml:space="preserve">. </w:t>
+      </w:r>
+      <w:r>
+        <w:rPr>
+          <w:rFonts w:eastAsia="Times New Roman"/>
+        </w:rPr>
+        <w:t>По итогу сформированный датасет для создания модели влючает следующие колонки</w:t>
+      </w:r>
+      <w:r>
+        <w:rPr>
+          <w:rFonts w:eastAsia="Times New Roman"/>
+        </w:rPr>
+        <w:t>, изображение данных можно увидеть на рис. 25</w:t>
+      </w:r>
+      <w:r>
+        <w:rPr>
+          <w:rFonts w:eastAsia="Times New Roman"/>
+        </w:rPr>
+        <w:t>:</w:t>
+      </w:r>
+    </w:p>
+    <w:p>
+      <w:pPr>
+        <w:pStyle w:val="a3"/>
+        <w:spacing w:after="0" w:line="360" w:lineRule="auto"/>
+        <w:ind w:left="0" w:firstLine="709"/>
+        <w:jc w:val="both"/>
+        <w:rPr>
+          <w:rFonts w:eastAsia="Times New Roman"/>
+        </w:rPr>
+      </w:pPr>
+      <w:r>
+        <w:rPr>
+          <w:rFonts w:eastAsia="Times New Roman"/>
+        </w:rPr>
         <w:lastRenderedPageBreak/>
-        <w:t xml:space="preserve">Для начала необходимо преобразовать </w:t>
-      </w:r>
-      <w:r>
-        <w:rPr>
-          <w:rFonts w:eastAsia="Times New Roman"/>
-        </w:rPr>
-        <w:t xml:space="preserve">колонку, в которой будут значения: 1 – </w:t>
-      </w:r>
-      <w:r>
-        <w:rPr>
-          <w:rFonts w:eastAsia="Times New Roman"/>
-          <w:lang w:val="en-US"/>
-        </w:rPr>
-        <w:t>true</w:t>
-      </w:r>
-      <w:r>
-        <w:rPr>
-          <w:rFonts w:eastAsia="Times New Roman"/>
-        </w:rPr>
-        <w:t xml:space="preserve"> / 0 – </w:t>
-      </w:r>
-      <w:r>
-        <w:rPr>
-          <w:rFonts w:eastAsia="Times New Roman"/>
-          <w:lang w:val="en-US"/>
-        </w:rPr>
-        <w:t>false</w:t>
-      </w:r>
-      <w:r>
-        <w:rPr>
-          <w:rFonts w:eastAsia="Times New Roman"/>
-        </w:rPr>
-        <w:t xml:space="preserve">. </w:t>
-      </w:r>
-      <w:r>
-        <w:rPr>
-          <w:rFonts w:eastAsia="Times New Roman"/>
-        </w:rPr>
-        <w:t>Данную колонку решено было назвать «</w:t>
-      </w:r>
-      <w:r>
-        <w:rPr>
-          <w:rFonts w:eastAsia="Times New Roman"/>
-          <w:lang w:val="en-US"/>
-        </w:rPr>
-        <w:t>label</w:t>
-      </w:r>
-      <w:r>
-        <w:rPr>
-          <w:rFonts w:eastAsia="Times New Roman"/>
-        </w:rPr>
-        <w:t>»</w:t>
-      </w:r>
-      <w:r>
-        <w:rPr>
-          <w:rFonts w:eastAsia="Times New Roman"/>
-        </w:rPr>
-        <w:t xml:space="preserve">. </w:t>
-      </w:r>
-      <w:r>
-        <w:rPr>
-          <w:rFonts w:eastAsia="Times New Roman"/>
-        </w:rPr>
-        <w:t>По итогу сформированный датасет для создания модели влючает следующие колонки</w:t>
-      </w:r>
-      <w:r>
-        <w:rPr>
-          <w:rFonts w:eastAsia="Times New Roman"/>
-        </w:rPr>
-        <w:t>, изображение данных можно увидеть на рис. 25</w:t>
-      </w:r>
-      <w:r>
-        <w:rPr>
-          <w:rFonts w:eastAsia="Times New Roman"/>
-        </w:rPr>
-        <w:t>:</w:t>
-      </w:r>
-    </w:p>
-    <w:p>
-      <w:pPr>
-        <w:pStyle w:val="a3"/>
-        <w:spacing w:after="0" w:line="360" w:lineRule="auto"/>
-        <w:ind w:left="0" w:firstLine="709"/>
-        <w:jc w:val="both"/>
-        <w:rPr>
-          <w:rFonts w:eastAsia="Times New Roman"/>
-        </w:rPr>
-      </w:pPr>
-      <w:r>
-        <w:rPr>
-          <w:rFonts w:eastAsia="Times New Roman"/>
-        </w:rPr>
         <w:t>1. 'follower_count' - Количество подписчиков</w:t>
       </w:r>
     </w:p>
@@ -22604,8 +22573,112 @@
           <w:rFonts w:eastAsia="Times New Roman"/>
           <w:lang w:val="en-US"/>
         </w:rPr>
+        <w:t>test = splits[1]</w:t>
+      </w:r>
+    </w:p>
+    <w:p>
+      <w:pPr>
+        <w:pStyle w:val="a3"/>
+        <w:spacing w:after="0" w:line="360" w:lineRule="auto"/>
+        <w:ind w:left="0" w:firstLine="709"/>
+        <w:jc w:val="both"/>
+        <w:rPr>
+          <w:rFonts w:eastAsia="Times New Roman"/>
+          <w:lang w:val="en-US"/>
+        </w:rPr>
+      </w:pPr>
+      <w:r>
+        <w:rPr>
+          <w:rFonts w:eastAsia="Times New Roman"/>
+          <w:lang w:val="en-US"/>
+        </w:rPr>
+        <w:t>train_rows = train.count()</w:t>
+      </w:r>
+    </w:p>
+    <w:p>
+      <w:pPr>
+        <w:pStyle w:val="a3"/>
+        <w:spacing w:after="0" w:line="360" w:lineRule="auto"/>
+        <w:ind w:left="0" w:firstLine="709"/>
+        <w:jc w:val="both"/>
+        <w:rPr>
+          <w:rFonts w:eastAsia="Times New Roman"/>
+          <w:lang w:val="en-US"/>
+        </w:rPr>
+      </w:pPr>
+      <w:r>
+        <w:rPr>
+          <w:rFonts w:eastAsia="Times New Roman"/>
+          <w:lang w:val="en-US"/>
+        </w:rPr>
+        <w:t>test_rows = test.count()</w:t>
+      </w:r>
+    </w:p>
+    <w:p>
+      <w:pPr>
+        <w:pStyle w:val="a3"/>
+        <w:spacing w:after="0" w:line="360" w:lineRule="auto"/>
+        <w:ind w:left="0" w:firstLine="709"/>
+        <w:jc w:val="both"/>
+        <w:rPr>
+          <w:rFonts w:eastAsia="Times New Roman"/>
+          <w:lang w:val="en-US"/>
+        </w:rPr>
+      </w:pPr>
+      <w:r>
+        <w:rPr>
+          <w:rFonts w:eastAsia="Times New Roman"/>
+          <w:lang w:val="en-US"/>
+        </w:rPr>
+        <w:t>print("Training Rows:", train_rows, " Testing Rows:", test_rows)</w:t>
+      </w:r>
+    </w:p>
+    <w:p>
+      <w:pPr>
+        <w:pStyle w:val="a3"/>
+        <w:spacing w:after="0" w:line="360" w:lineRule="auto"/>
+        <w:ind w:left="0" w:firstLine="709"/>
+        <w:jc w:val="both"/>
+        <w:rPr>
+          <w:rFonts w:eastAsia="Times New Roman"/>
+        </w:rPr>
+      </w:pPr>
+      <w:r>
+        <w:rPr>
+          <w:rFonts w:eastAsia="Times New Roman"/>
+        </w:rPr>
         <w:lastRenderedPageBreak/>
-        <w:t>test = splits[1]</w:t>
+        <w:t>Повторно формируем тренировочные и тестовые выборки, с такими же процентами, где тренировочных строк – 121</w:t>
+      </w:r>
+      <w:r>
+        <w:rPr>
+          <w:rFonts w:eastAsia="Times New Roman"/>
+        </w:rPr>
+        <w:t>8</w:t>
+      </w:r>
+      <w:r>
+        <w:rPr>
+          <w:rFonts w:eastAsia="Times New Roman"/>
+        </w:rPr>
+        <w:t>69</w:t>
+      </w:r>
+      <w:r>
+        <w:rPr>
+          <w:rFonts w:eastAsia="Times New Roman"/>
+        </w:rPr>
+        <w:t>, а тестовых – 52</w:t>
+      </w:r>
+      <w:r>
+        <w:rPr>
+          <w:rFonts w:eastAsia="Times New Roman"/>
+        </w:rPr>
+        <w:t>397</w:t>
+      </w:r>
+      <w:r>
+        <w:rPr>
+          <w:rFonts w:eastAsia="Times New Roman"/>
+        </w:rPr>
+        <w:t>.</w:t>
       </w:r>
     </w:p>
     <w:p>
@@ -22616,15 +22689,43 @@
         <w:jc w:val="both"/>
         <w:rPr>
           <w:rFonts w:eastAsia="Times New Roman"/>
-          <w:lang w:val="en-US"/>
-        </w:rPr>
-      </w:pPr>
-      <w:r>
-        <w:rPr>
-          <w:rFonts w:eastAsia="Times New Roman"/>
-          <w:lang w:val="en-US"/>
-        </w:rPr>
-        <w:t>train_rows = train.count()</w:t>
+        </w:rPr>
+      </w:pPr>
+      <w:r>
+        <w:rPr>
+          <w:rFonts w:eastAsia="Times New Roman"/>
+        </w:rPr>
+        <w:t>Осуществим разделение датасета приступаем к о</w:t>
+      </w:r>
+      <w:r>
+        <w:rPr>
+          <w:rFonts w:eastAsia="Times New Roman"/>
+        </w:rPr>
+        <w:t>преде</w:t>
+      </w:r>
+      <w:r>
+        <w:rPr>
+          <w:rFonts w:eastAsia="Times New Roman"/>
+        </w:rPr>
+        <w:t>лению</w:t>
+      </w:r>
+      <w:r>
+        <w:rPr>
+          <w:rFonts w:eastAsia="Times New Roman"/>
+        </w:rPr>
+        <w:t xml:space="preserve"> конвейер</w:t>
+      </w:r>
+      <w:r>
+        <w:rPr>
+          <w:rFonts w:eastAsia="Times New Roman"/>
+        </w:rPr>
+        <w:t>а</w:t>
+      </w:r>
+      <w:r>
+        <w:rPr>
+          <w:rFonts w:eastAsia="Times New Roman"/>
+        </w:rPr>
+        <w:t>:</w:t>
       </w:r>
     </w:p>
     <w:p>
@@ -22635,15 +22736,25 @@
         <w:jc w:val="both"/>
         <w:rPr>
           <w:rFonts w:eastAsia="Times New Roman"/>
-          <w:lang w:val="en-US"/>
-        </w:rPr>
-      </w:pPr>
-      <w:r>
-        <w:rPr>
-          <w:rFonts w:eastAsia="Times New Roman"/>
-          <w:lang w:val="en-US"/>
-        </w:rPr>
-        <w:t>test_rows = test.count()</w:t>
+        </w:rPr>
+      </w:pPr>
+      <w:r>
+        <w:rPr>
+          <w:rFonts w:eastAsia="Times New Roman"/>
+        </w:rPr>
+        <w:t xml:space="preserve">Конвейер состоит из серии этапов преобразования и оценки, которые обычно подготавливают фрейм данных для моделирования, а затем обучают прогнозирующую модель. В этом случае </w:t>
+      </w:r>
+      <w:r>
+        <w:rPr>
+          <w:rFonts w:eastAsia="Times New Roman"/>
+        </w:rPr>
+        <w:t>мы также создаем</w:t>
+      </w:r>
+      <w:r>
+        <w:rPr>
+          <w:rFonts w:eastAsia="Times New Roman"/>
+        </w:rPr>
+        <w:t xml:space="preserve"> конвейер с тремя этапами:</w:t>
       </w:r>
     </w:p>
     <w:p>
@@ -22654,15 +22765,19 @@
         <w:jc w:val="both"/>
         <w:rPr>
           <w:rFonts w:eastAsia="Times New Roman"/>
-          <w:lang w:val="en-US"/>
-        </w:rPr>
-      </w:pPr>
-      <w:r>
-        <w:rPr>
-          <w:rFonts w:eastAsia="Times New Roman"/>
-          <w:lang w:val="en-US"/>
-        </w:rPr>
-        <w:t>print("Training Rows:", train_rows, " Testing Rows:", test_rows)</w:t>
+        </w:rPr>
+      </w:pPr>
+      <w:r>
+        <w:rPr>
+          <w:rFonts w:eastAsia="Times New Roman"/>
+        </w:rPr>
+        <w:t>1. VectorAssembler:</w:t>
+      </w:r>
+      <w:r>
+        <w:rPr>
+          <w:rFonts w:eastAsia="Times New Roman"/>
+        </w:rPr>
+        <w:t xml:space="preserve"> Создает вектор непрерывных числовых признаков.</w:t>
       </w:r>
     </w:p>
     <w:p>
@@ -22679,35 +22794,557 @@
         <w:rPr>
           <w:rFonts w:eastAsia="Times New Roman"/>
         </w:rPr>
-        <w:t>Повторно формируем тренировочные и тестовые выборки, с такими же процентами, где тренировочных строк – 121</w:t>
-      </w:r>
-      <w:r>
-        <w:rPr>
-          <w:rFonts w:eastAsia="Times New Roman"/>
-        </w:rPr>
-        <w:t>853</w:t>
-      </w:r>
-      <w:r>
-        <w:rPr>
-          <w:rFonts w:eastAsia="Times New Roman"/>
-        </w:rPr>
-        <w:t>, а тестовых – 52</w:t>
-      </w:r>
-      <w:r>
-        <w:rPr>
-          <w:rFonts w:eastAsia="Times New Roman"/>
-        </w:rPr>
-        <w:t>413</w:t>
-      </w:r>
-      <w:r>
-        <w:rPr>
-          <w:rFonts w:eastAsia="Times New Roman"/>
+        <w:t>2. MinMaxScaler:</w:t>
+      </w:r>
+      <w:r>
+        <w:rPr>
+          <w:rFonts w:eastAsia="Times New Roman"/>
+        </w:rPr>
+        <w:t xml:space="preserve"> Нормализует непрерывные числовые характеристики.</w:t>
+      </w:r>
+    </w:p>
+    <w:p>
+      <w:pPr>
+        <w:pStyle w:val="a3"/>
+        <w:spacing w:after="0" w:line="360" w:lineRule="auto"/>
+        <w:ind w:left="0" w:firstLine="709"/>
+        <w:jc w:val="both"/>
+        <w:rPr>
+          <w:rFonts w:eastAsia="Times New Roman"/>
+        </w:rPr>
+      </w:pPr>
+      <w:r>
+        <w:rPr>
+          <w:rFonts w:eastAsia="Times New Roman"/>
+        </w:rPr>
+        <w:t xml:space="preserve">3. </w:t>
+      </w:r>
+      <w:r>
+        <w:rPr>
+          <w:rFonts w:eastAsia="Times New Roman"/>
+          <w:lang w:val="en-US"/>
+        </w:rPr>
+        <w:t>Logistic</w:t>
+      </w:r>
+      <w:r>
+        <w:rPr>
+          <w:rFonts w:eastAsia="Times New Roman"/>
+        </w:rPr>
+        <w:t xml:space="preserve"> </w:t>
+      </w:r>
+      <w:r>
+        <w:rPr>
+          <w:rFonts w:eastAsia="Times New Roman"/>
+          <w:lang w:val="en-US"/>
+        </w:rPr>
+        <w:t>Regression</w:t>
+      </w:r>
+      <w:r>
+        <w:rPr>
+          <w:rFonts w:eastAsia="Times New Roman"/>
+        </w:rPr>
+        <w:t xml:space="preserve">: </w:t>
+      </w:r>
+      <w:r>
+        <w:rPr>
+          <w:rFonts w:eastAsia="Times New Roman"/>
+        </w:rPr>
+        <w:t>Обучает модель классификации.</w:t>
+      </w:r>
+    </w:p>
+    <w:p>
+      <w:pPr>
+        <w:pStyle w:val="a3"/>
+        <w:spacing w:after="0" w:line="360" w:lineRule="auto"/>
+        <w:ind w:left="0" w:firstLine="709"/>
+        <w:jc w:val="both"/>
+        <w:rPr>
+          <w:rFonts w:eastAsia="Times New Roman"/>
+          <w:lang w:val="en-US"/>
+        </w:rPr>
+      </w:pPr>
+      <w:r>
+        <w:rPr>
+          <w:rFonts w:eastAsia="Times New Roman"/>
+          <w:lang w:val="en-US"/>
+        </w:rPr>
+        <w:t>numVect = VectorAssembler(inputCols = ["follower_count", "following_count", "quote_count", "reply_count", "like_count", "retweet_count"], outputCol="numFeatures")</w:t>
+      </w:r>
+    </w:p>
+    <w:p>
+      <w:pPr>
+        <w:pStyle w:val="a3"/>
+        <w:spacing w:after="0" w:line="360" w:lineRule="auto"/>
+        <w:ind w:left="0" w:firstLine="709"/>
+        <w:jc w:val="both"/>
+        <w:rPr>
+          <w:rFonts w:eastAsia="Times New Roman"/>
+          <w:lang w:val="en-US"/>
+        </w:rPr>
+      </w:pPr>
+      <w:r>
+        <w:rPr>
+          <w:rFonts w:eastAsia="Times New Roman"/>
+          <w:lang w:val="en-US"/>
+        </w:rPr>
+        <w:t>minMax = MinMaxScaler(inputCol = numVect.getOutputCol(), outputCol="features")</w:t>
+      </w:r>
+    </w:p>
+    <w:p>
+      <w:pPr>
+        <w:pStyle w:val="a3"/>
+        <w:spacing w:after="0" w:line="360" w:lineRule="auto"/>
+        <w:ind w:left="0" w:firstLine="709"/>
+        <w:jc w:val="both"/>
+        <w:rPr>
+          <w:rFonts w:eastAsia="Times New Roman"/>
+          <w:lang w:val="en-US"/>
+        </w:rPr>
+      </w:pPr>
+      <w:r>
+        <w:rPr>
+          <w:rFonts w:eastAsia="Times New Roman"/>
+          <w:lang w:val="en-US"/>
+        </w:rPr>
+        <w:t xml:space="preserve">lr = LogisticRegression(labelCol="label", </w:t>
+      </w:r>
+    </w:p>
+    <w:p>
+      <w:pPr>
+        <w:pStyle w:val="a3"/>
+        <w:spacing w:after="0" w:line="360" w:lineRule="auto"/>
+        <w:ind w:left="0" w:firstLine="709"/>
+        <w:jc w:val="both"/>
+        <w:rPr>
+          <w:rFonts w:eastAsia="Times New Roman"/>
+          <w:lang w:val="en-US"/>
+        </w:rPr>
+      </w:pPr>
+      <w:r>
+        <w:rPr>
+          <w:rFonts w:eastAsia="Times New Roman"/>
+          <w:lang w:val="en-US"/>
+        </w:rPr>
+        <w:t xml:space="preserve">                        featuresCol="features", </w:t>
+      </w:r>
+    </w:p>
+    <w:p>
+      <w:pPr>
+        <w:pStyle w:val="a3"/>
+        <w:spacing w:after="0" w:line="360" w:lineRule="auto"/>
+        <w:ind w:left="0" w:firstLine="709"/>
+        <w:jc w:val="both"/>
+        <w:rPr>
+          <w:rFonts w:eastAsia="Times New Roman"/>
+          <w:lang w:val="en-US"/>
+        </w:rPr>
+      </w:pPr>
+      <w:r>
+        <w:rPr>
+          <w:rFonts w:eastAsia="Times New Roman"/>
+          <w:lang w:val="en-US"/>
+        </w:rPr>
+        <w:t xml:space="preserve">                        maxIter=2,</w:t>
+      </w:r>
+    </w:p>
+    <w:p>
+      <w:pPr>
+        <w:pStyle w:val="a3"/>
+        <w:spacing w:after="0" w:line="360" w:lineRule="auto"/>
+        <w:ind w:left="0" w:firstLine="709"/>
+        <w:jc w:val="both"/>
+        <w:rPr>
+          <w:rFonts w:eastAsia="Times New Roman"/>
+          <w:lang w:val="en-US"/>
+        </w:rPr>
+      </w:pPr>
+      <w:r>
+        <w:rPr>
+          <w:rFonts w:eastAsia="Times New Roman"/>
+          <w:lang w:val="en-US"/>
+        </w:rPr>
+        <w:t xml:space="preserve">                        regParam=0.3)</w:t>
+      </w:r>
+    </w:p>
+    <w:p>
+      <w:pPr>
+        <w:pStyle w:val="a3"/>
+        <w:spacing w:after="0" w:line="360" w:lineRule="auto"/>
+        <w:ind w:left="0" w:firstLine="709"/>
+        <w:jc w:val="both"/>
+        <w:rPr>
+          <w:rFonts w:eastAsia="Times New Roman"/>
+          <w:lang w:val="en-US"/>
+        </w:rPr>
+      </w:pPr>
+      <w:r>
+        <w:rPr>
+          <w:rFonts w:eastAsia="Times New Roman"/>
+          <w:lang w:val="en-US"/>
+        </w:rPr>
+        <w:t>pipeline = Pipeline(stages=[numVect, minMax, lr])</w:t>
+      </w:r>
+    </w:p>
+    <w:p>
+      <w:pPr>
+        <w:pStyle w:val="a3"/>
+        <w:spacing w:after="0" w:line="360" w:lineRule="auto"/>
+        <w:ind w:left="0" w:firstLine="709"/>
+        <w:jc w:val="both"/>
+        <w:rPr>
+          <w:color w:val="000000" w:themeColor="text1"/>
+        </w:rPr>
+      </w:pPr>
+      <w:r>
+        <w:rPr>
+          <w:rFonts w:eastAsia="Times New Roman"/>
+        </w:rPr>
+        <w:t xml:space="preserve">Как видно, будем предсказывать значение колонки </w:t>
+      </w:r>
+      <w:r>
+        <w:rPr>
+          <w:color w:val="000000" w:themeColor="text1"/>
+        </w:rPr>
+        <w:t>"</w:t>
+      </w:r>
+      <w:r>
+        <w:rPr>
+          <w:color w:val="000000" w:themeColor="text1"/>
+          <w:lang w:val="en-GB"/>
+        </w:rPr>
+        <w:t>label</w:t>
+      </w:r>
+      <w:r>
+        <w:rPr>
+          <w:color w:val="000000" w:themeColor="text1"/>
+        </w:rPr>
+        <w:t>"</w:t>
+      </w:r>
+      <w:r>
+        <w:rPr>
+          <w:rFonts w:eastAsia="Times New Roman"/>
+        </w:rPr>
+        <w:t xml:space="preserve"> на основе данных из колонок </w:t>
+      </w:r>
+      <w:r>
+        <w:rPr>
+          <w:color w:val="000000" w:themeColor="text1"/>
+        </w:rPr>
+        <w:t>"</w:t>
+      </w:r>
+      <w:r>
+        <w:rPr>
+          <w:color w:val="000000" w:themeColor="text1"/>
+          <w:lang w:val="en-GB"/>
+        </w:rPr>
+        <w:t>quote</w:t>
+      </w:r>
+      <w:r>
+        <w:rPr>
+          <w:color w:val="000000" w:themeColor="text1"/>
+        </w:rPr>
+        <w:t>_</w:t>
+      </w:r>
+      <w:r>
+        <w:rPr>
+          <w:color w:val="000000" w:themeColor="text1"/>
+          <w:lang w:val="en-GB"/>
+        </w:rPr>
+        <w:t>count</w:t>
+      </w:r>
+      <w:r>
+        <w:rPr>
+          <w:color w:val="000000" w:themeColor="text1"/>
+        </w:rPr>
+        <w:t>", "</w:t>
+      </w:r>
+      <w:r>
+        <w:rPr>
+          <w:color w:val="000000" w:themeColor="text1"/>
+          <w:lang w:val="en-GB"/>
+        </w:rPr>
+        <w:t>reply</w:t>
+      </w:r>
+      <w:r>
+        <w:rPr>
+          <w:color w:val="000000" w:themeColor="text1"/>
+        </w:rPr>
+        <w:t>_</w:t>
+      </w:r>
+      <w:r>
+        <w:rPr>
+          <w:color w:val="000000" w:themeColor="text1"/>
+          <w:lang w:val="en-GB"/>
+        </w:rPr>
+        <w:t>count</w:t>
+      </w:r>
+      <w:r>
+        <w:rPr>
+          <w:color w:val="000000" w:themeColor="text1"/>
+        </w:rPr>
+        <w:t>"</w:t>
+      </w:r>
+      <w:r>
+        <w:rPr>
+          <w:color w:val="000000" w:themeColor="text1"/>
+        </w:rPr>
+        <w:t>,</w:t>
+      </w:r>
+      <w:r>
+        <w:rPr>
+          <w:color w:val="000000" w:themeColor="text1"/>
+        </w:rPr>
+        <w:t xml:space="preserve"> "</w:t>
+      </w:r>
+      <w:r>
+        <w:rPr>
+          <w:color w:val="000000" w:themeColor="text1"/>
+          <w:lang w:val="en-GB"/>
+        </w:rPr>
+        <w:t>retweet</w:t>
+      </w:r>
+      <w:r>
+        <w:rPr>
+          <w:color w:val="000000" w:themeColor="text1"/>
+        </w:rPr>
+        <w:t>_</w:t>
+      </w:r>
+      <w:r>
+        <w:rPr>
+          <w:color w:val="000000" w:themeColor="text1"/>
+          <w:lang w:val="en-GB"/>
+        </w:rPr>
+        <w:t>count</w:t>
+      </w:r>
+      <w:r>
+        <w:rPr>
+          <w:color w:val="000000" w:themeColor="text1"/>
+        </w:rPr>
+        <w:t>"</w:t>
+      </w:r>
+      <w:r>
+        <w:rPr>
+          <w:color w:val="000000" w:themeColor="text1"/>
+        </w:rPr>
+        <w:t xml:space="preserve">, </w:t>
+      </w:r>
+      <w:r>
+        <w:rPr>
+          <w:color w:val="000000" w:themeColor="text1"/>
+        </w:rPr>
+        <w:t>"</w:t>
+      </w:r>
+      <w:r>
+        <w:rPr>
+          <w:color w:val="000000" w:themeColor="text1"/>
+          <w:lang w:val="en-GB"/>
+        </w:rPr>
+        <w:t>like</w:t>
+      </w:r>
+      <w:r>
+        <w:rPr>
+          <w:color w:val="000000" w:themeColor="text1"/>
+        </w:rPr>
+        <w:t>_</w:t>
+      </w:r>
+      <w:r>
+        <w:rPr>
+          <w:color w:val="000000" w:themeColor="text1"/>
+          <w:lang w:val="en-GB"/>
+        </w:rPr>
+        <w:t>count</w:t>
+      </w:r>
+      <w:r>
+        <w:rPr>
+          <w:color w:val="000000" w:themeColor="text1"/>
+        </w:rPr>
+        <w:t>", "</w:t>
+      </w:r>
+      <w:r>
+        <w:rPr>
+          <w:color w:val="000000" w:themeColor="text1"/>
+          <w:lang w:val="en-GB"/>
+        </w:rPr>
+        <w:t>following</w:t>
+      </w:r>
+      <w:r>
+        <w:rPr>
+          <w:color w:val="000000" w:themeColor="text1"/>
+        </w:rPr>
+        <w:t>_</w:t>
+      </w:r>
+      <w:r>
+        <w:rPr>
+          <w:color w:val="000000" w:themeColor="text1"/>
+          <w:lang w:val="en-GB"/>
+        </w:rPr>
+        <w:t>count</w:t>
+      </w:r>
+      <w:r>
+        <w:rPr>
+          <w:color w:val="000000" w:themeColor="text1"/>
+        </w:rPr>
+        <w:t>"</w:t>
+      </w:r>
+      <w:r>
+        <w:rPr>
+          <w:color w:val="000000" w:themeColor="text1"/>
+        </w:rPr>
+        <w:t xml:space="preserve"> и</w:t>
+      </w:r>
+      <w:r>
+        <w:rPr>
+          <w:color w:val="000000" w:themeColor="text1"/>
+        </w:rPr>
+        <w:t xml:space="preserve"> "</w:t>
+      </w:r>
+      <w:r>
+        <w:rPr>
+          <w:color w:val="000000" w:themeColor="text1"/>
+          <w:lang w:val="en-GB"/>
+        </w:rPr>
+        <w:t>follower</w:t>
+      </w:r>
+      <w:r>
+        <w:rPr>
+          <w:color w:val="000000" w:themeColor="text1"/>
+        </w:rPr>
+        <w:t>_</w:t>
+      </w:r>
+      <w:r>
+        <w:rPr>
+          <w:color w:val="000000" w:themeColor="text1"/>
+          <w:lang w:val="en-GB"/>
+        </w:rPr>
+        <w:t>count</w:t>
+      </w:r>
+      <w:r>
+        <w:rPr>
+          <w:color w:val="000000" w:themeColor="text1"/>
+        </w:rPr>
+        <w:t>"</w:t>
+      </w:r>
+      <w:r>
+        <w:rPr>
+          <w:color w:val="000000" w:themeColor="text1"/>
+        </w:rPr>
+        <w:t xml:space="preserve"> с применением в задачи классификаций </w:t>
+      </w:r>
+      <w:r>
+        <w:rPr>
+          <w:color w:val="000000" w:themeColor="text1"/>
+        </w:rPr>
+        <w:t>2</w:t>
+      </w:r>
+      <w:r>
+        <w:rPr>
+          <w:color w:val="000000" w:themeColor="text1"/>
+        </w:rPr>
+        <w:t xml:space="preserve"> итераций логистической регрессии и </w:t>
+      </w:r>
+      <w:r>
+        <w:rPr>
+          <w:color w:val="000000" w:themeColor="text1"/>
+        </w:rPr>
+        <w:t>параметр регуляризации</w:t>
+      </w:r>
+      <w:r>
+        <w:rPr>
+          <w:color w:val="000000" w:themeColor="text1"/>
+        </w:rPr>
+        <w:t xml:space="preserve"> равным 0.3</w:t>
+      </w:r>
+      <w:r>
+        <w:rPr>
+          <w:color w:val="000000" w:themeColor="text1"/>
+        </w:rPr>
+        <w:t>, который помогает предотвратить переобучение путем штрафования больших весов в модели</w:t>
+      </w:r>
+      <w:r>
+        <w:rPr>
+          <w:color w:val="000000" w:themeColor="text1"/>
         </w:rPr>
         <w:t>.</w:t>
       </w:r>
     </w:p>
     <w:p>
       <w:pPr>
+        <w:spacing w:after="0" w:line="360" w:lineRule="auto"/>
+        <w:ind w:firstLine="709"/>
+        <w:jc w:val="both"/>
+        <w:rPr>
+          <w:rFonts w:ascii="Times New Roman" w:eastAsia="Times New Roman" w:hAnsi="Times New Roman" w:cs="Times New Roman"/>
+          <w:sz w:val="28"/>
+          <w:szCs w:val="28"/>
+          <w:lang w:eastAsia="en-US"/>
+        </w:rPr>
+      </w:pPr>
+      <w:r>
+        <w:rPr>
+          <w:rFonts w:ascii="Times New Roman" w:eastAsia="Times New Roman" w:hAnsi="Times New Roman" w:cs="Times New Roman"/>
+          <w:sz w:val="28"/>
+          <w:szCs w:val="28"/>
+          <w:lang w:eastAsia="en-US"/>
+        </w:rPr>
+        <w:t xml:space="preserve">После настройки конвейера, запускаем его на </w:t>
+      </w:r>
+      <w:r>
+        <w:rPr>
+          <w:rFonts w:ascii="Times New Roman" w:eastAsia="Times New Roman" w:hAnsi="Times New Roman" w:cs="Times New Roman"/>
+          <w:sz w:val="28"/>
+          <w:szCs w:val="28"/>
+          <w:lang w:eastAsia="en-US"/>
+        </w:rPr>
+        <w:t>обучающих</w:t>
+      </w:r>
+      <w:r>
+        <w:rPr>
+          <w:rFonts w:ascii="Times New Roman" w:eastAsia="Times New Roman" w:hAnsi="Times New Roman" w:cs="Times New Roman"/>
+          <w:sz w:val="28"/>
+          <w:szCs w:val="28"/>
+          <w:lang w:eastAsia="en-US"/>
+        </w:rPr>
+        <w:t xml:space="preserve"> данных</w:t>
+      </w:r>
+      <w:r>
+        <w:rPr>
+          <w:rFonts w:ascii="Times New Roman" w:eastAsia="Times New Roman" w:hAnsi="Times New Roman" w:cs="Times New Roman"/>
+          <w:sz w:val="28"/>
+          <w:szCs w:val="28"/>
+          <w:lang w:eastAsia="en-US"/>
+        </w:rPr>
+        <w:t xml:space="preserve"> (</w:t>
+      </w:r>
+      <w:r>
+        <w:rPr>
+          <w:rFonts w:ascii="Times New Roman" w:eastAsia="Times New Roman" w:hAnsi="Times New Roman" w:cs="Times New Roman"/>
+          <w:sz w:val="28"/>
+          <w:szCs w:val="28"/>
+          <w:lang w:eastAsia="en-US"/>
+        </w:rPr>
+        <w:t>piplineModel = pipeline.fit(train)</w:t>
+      </w:r>
+      <w:r>
+        <w:rPr>
+          <w:rFonts w:ascii="Times New Roman" w:eastAsia="Times New Roman" w:hAnsi="Times New Roman" w:cs="Times New Roman"/>
+          <w:sz w:val="28"/>
+          <w:szCs w:val="28"/>
+          <w:lang w:eastAsia="en-US"/>
+        </w:rPr>
+        <w:t>)</w:t>
+      </w:r>
+      <w:r>
+        <w:rPr>
+          <w:rFonts w:ascii="Times New Roman" w:eastAsia="Times New Roman" w:hAnsi="Times New Roman" w:cs="Times New Roman"/>
+          <w:sz w:val="28"/>
+          <w:szCs w:val="28"/>
+          <w:lang w:eastAsia="en-US"/>
+        </w:rPr>
+        <w:t>.</w:t>
+      </w:r>
+    </w:p>
+    <w:p>
+      <w:pPr>
         <w:pStyle w:val="a3"/>
         <w:spacing w:after="0" w:line="360" w:lineRule="auto"/>
         <w:ind w:left="0" w:firstLine="709"/>
@@ -22720,31 +23357,19 @@
         <w:rPr>
           <w:rFonts w:eastAsia="Times New Roman"/>
         </w:rPr>
-        <w:t>Осуществим разделение датасета приступаем к о</w:t>
-      </w:r>
-      <w:r>
-        <w:rPr>
-          <w:rFonts w:eastAsia="Times New Roman"/>
-        </w:rPr>
-        <w:t>преде</w:t>
-      </w:r>
-      <w:r>
-        <w:rPr>
-          <w:rFonts w:eastAsia="Times New Roman"/>
-        </w:rPr>
-        <w:t>лению</w:t>
-      </w:r>
-      <w:r>
-        <w:rPr>
-          <w:rFonts w:eastAsia="Times New Roman"/>
-        </w:rPr>
-        <w:t xml:space="preserve"> конвейер</w:t>
-      </w:r>
-      <w:r>
-        <w:rPr>
-          <w:rFonts w:eastAsia="Times New Roman"/>
-        </w:rPr>
-        <w:t>а</w:t>
+        <w:t>А после этого, на основе тестовых данных, генерируем предсказываемые значения</w:t>
+      </w:r>
+      <w:r>
+        <w:rPr>
+          <w:rFonts w:eastAsia="Times New Roman"/>
+        </w:rPr>
+        <w:t xml:space="preserve"> (</w:t>
+      </w:r>
+      <w:r>
+        <w:rPr>
+          <w:rFonts w:eastAsia="Times New Roman"/>
+        </w:rPr>
+        <w:t>рис.26)</w:t>
       </w:r>
       <w:r>
         <w:rPr>
@@ -22761,665 +23386,15 @@
         <w:jc w:val="both"/>
         <w:rPr>
           <w:rFonts w:eastAsia="Times New Roman"/>
-        </w:rPr>
-      </w:pPr>
-      <w:r>
-        <w:rPr>
-          <w:rFonts w:eastAsia="Times New Roman"/>
-        </w:rPr>
-        <w:t xml:space="preserve">Конвейер состоит из серии этапов преобразования и оценки, которые обычно подготавливают фрейм данных для моделирования, а затем обучают прогнозирующую модель. В этом случае </w:t>
-      </w:r>
-      <w:r>
-        <w:rPr>
-          <w:rFonts w:eastAsia="Times New Roman"/>
-        </w:rPr>
-        <w:t>мы также создаем</w:t>
-      </w:r>
-      <w:r>
-        <w:rPr>
-          <w:rFonts w:eastAsia="Times New Roman"/>
-        </w:rPr>
-        <w:t xml:space="preserve"> конвейер с тремя этапами:</w:t>
-      </w:r>
-    </w:p>
-    <w:p>
-      <w:pPr>
-        <w:pStyle w:val="a3"/>
-        <w:spacing w:after="0" w:line="360" w:lineRule="auto"/>
-        <w:ind w:left="0" w:firstLine="709"/>
-        <w:jc w:val="both"/>
-        <w:rPr>
-          <w:rFonts w:eastAsia="Times New Roman"/>
-        </w:rPr>
-      </w:pPr>
-      <w:r>
-        <w:rPr>
-          <w:rFonts w:eastAsia="Times New Roman"/>
-        </w:rPr>
-        <w:t>1. VectorAssembler:</w:t>
-      </w:r>
-      <w:r>
-        <w:rPr>
-          <w:rFonts w:eastAsia="Times New Roman"/>
-        </w:rPr>
-        <w:t xml:space="preserve"> Создает вектор непрерывных числовых признаков.</w:t>
-      </w:r>
-    </w:p>
-    <w:p>
-      <w:pPr>
-        <w:pStyle w:val="a3"/>
-        <w:spacing w:after="0" w:line="360" w:lineRule="auto"/>
-        <w:ind w:left="0" w:firstLine="709"/>
-        <w:jc w:val="both"/>
-        <w:rPr>
-          <w:rFonts w:eastAsia="Times New Roman"/>
-        </w:rPr>
-      </w:pPr>
-      <w:r>
-        <w:rPr>
-          <w:rFonts w:eastAsia="Times New Roman"/>
-        </w:rPr>
-        <w:t>2. MinMaxScaler:</w:t>
-      </w:r>
-      <w:r>
-        <w:rPr>
-          <w:rFonts w:eastAsia="Times New Roman"/>
-        </w:rPr>
-        <w:t xml:space="preserve"> Нормализует непрерывные числовые характеристики.</w:t>
-      </w:r>
-    </w:p>
-    <w:p>
-      <w:pPr>
-        <w:pStyle w:val="a3"/>
-        <w:spacing w:after="0" w:line="360" w:lineRule="auto"/>
-        <w:ind w:left="0" w:firstLine="709"/>
-        <w:jc w:val="both"/>
-        <w:rPr>
-          <w:rFonts w:eastAsia="Times New Roman"/>
-        </w:rPr>
-      </w:pPr>
-      <w:r>
-        <w:rPr>
-          <w:rFonts w:eastAsia="Times New Roman"/>
-        </w:rPr>
-        <w:t xml:space="preserve">3. </w:t>
-      </w:r>
-      <w:r>
-        <w:rPr>
-          <w:rFonts w:eastAsia="Times New Roman"/>
-          <w:lang w:val="en-US"/>
-        </w:rPr>
-        <w:t>Logistic</w:t>
-      </w:r>
-      <w:r>
-        <w:rPr>
-          <w:rFonts w:eastAsia="Times New Roman"/>
-        </w:rPr>
-        <w:t xml:space="preserve"> </w:t>
-      </w:r>
-      <w:r>
-        <w:rPr>
-          <w:rFonts w:eastAsia="Times New Roman"/>
-          <w:lang w:val="en-US"/>
-        </w:rPr>
-        <w:t>Regression</w:t>
-      </w:r>
-      <w:r>
-        <w:rPr>
-          <w:rFonts w:eastAsia="Times New Roman"/>
-        </w:rPr>
-        <w:t xml:space="preserve">: </w:t>
-      </w:r>
-      <w:r>
-        <w:rPr>
-          <w:rFonts w:eastAsia="Times New Roman"/>
-        </w:rPr>
-        <w:t>Обучает модель классификации.</w:t>
-      </w:r>
-    </w:p>
-    <w:p>
-      <w:pPr>
-        <w:pStyle w:val="a3"/>
-        <w:spacing w:after="0" w:line="360" w:lineRule="auto"/>
-        <w:ind w:left="0" w:firstLine="709"/>
-        <w:jc w:val="both"/>
-        <w:rPr>
-          <w:rFonts w:eastAsia="Times New Roman"/>
-          <w:lang w:val="en-US"/>
-        </w:rPr>
-      </w:pPr>
-      <w:r>
-        <w:rPr>
-          <w:rFonts w:eastAsia="Times New Roman"/>
-          <w:lang w:val="en-US"/>
-        </w:rPr>
-        <w:t>numVect = VectorAssembler(inputCols = ["follower_count", "following_count", "quote_count", "reply_count", "like_count", "retweet_count"], outputCol="numFeatures")</w:t>
-      </w:r>
-    </w:p>
-    <w:p>
-      <w:pPr>
-        <w:pStyle w:val="a3"/>
-        <w:spacing w:after="0" w:line="360" w:lineRule="auto"/>
-        <w:ind w:left="0" w:firstLine="709"/>
-        <w:jc w:val="both"/>
-        <w:rPr>
-          <w:rFonts w:eastAsia="Times New Roman"/>
-          <w:lang w:val="en-US"/>
-        </w:rPr>
-      </w:pPr>
-      <w:r>
-        <w:rPr>
-          <w:rFonts w:eastAsia="Times New Roman"/>
-          <w:lang w:val="en-US"/>
-        </w:rPr>
-        <w:t>minMax = MinMaxScaler(inputCol = numVect.getOutputCol(), outputCol="features")</w:t>
-      </w:r>
-    </w:p>
-    <w:p>
-      <w:pPr>
-        <w:pStyle w:val="a3"/>
-        <w:spacing w:after="0" w:line="360" w:lineRule="auto"/>
-        <w:ind w:left="0" w:firstLine="709"/>
-        <w:jc w:val="both"/>
-        <w:rPr>
-          <w:rFonts w:eastAsia="Times New Roman"/>
-          <w:lang w:val="en-US"/>
-        </w:rPr>
-      </w:pPr>
-      <w:r>
-        <w:rPr>
-          <w:rFonts w:eastAsia="Times New Roman"/>
-          <w:lang w:val="en-US"/>
-        </w:rPr>
-        <w:t xml:space="preserve">lr = LogisticRegression(labelCol="label", </w:t>
-      </w:r>
-    </w:p>
-    <w:p>
-      <w:pPr>
-        <w:pStyle w:val="a3"/>
-        <w:spacing w:after="0" w:line="360" w:lineRule="auto"/>
-        <w:ind w:left="0" w:firstLine="709"/>
-        <w:jc w:val="both"/>
-        <w:rPr>
-          <w:rFonts w:eastAsia="Times New Roman"/>
-          <w:lang w:val="en-US"/>
-        </w:rPr>
-      </w:pPr>
-      <w:r>
-        <w:rPr>
-          <w:rFonts w:eastAsia="Times New Roman"/>
-          <w:lang w:val="en-US"/>
-        </w:rPr>
-        <w:t xml:space="preserve">                        featuresCol="features", </w:t>
-      </w:r>
-    </w:p>
-    <w:p>
-      <w:pPr>
-        <w:pStyle w:val="a3"/>
-        <w:spacing w:after="0" w:line="360" w:lineRule="auto"/>
-        <w:ind w:left="0" w:firstLine="709"/>
-        <w:jc w:val="both"/>
-        <w:rPr>
-          <w:rFonts w:eastAsia="Times New Roman"/>
-          <w:lang w:val="en-US"/>
-        </w:rPr>
-      </w:pPr>
-      <w:r>
-        <w:rPr>
-          <w:rFonts w:eastAsia="Times New Roman"/>
-          <w:lang w:val="en-US"/>
-        </w:rPr>
-        <w:t xml:space="preserve">                        maxIter=2,</w:t>
-      </w:r>
-    </w:p>
-    <w:p>
-      <w:pPr>
-        <w:pStyle w:val="a3"/>
-        <w:spacing w:after="0" w:line="360" w:lineRule="auto"/>
-        <w:ind w:left="0" w:firstLine="709"/>
-        <w:jc w:val="both"/>
-        <w:rPr>
-          <w:rFonts w:eastAsia="Times New Roman"/>
-          <w:lang w:val="en-US"/>
-        </w:rPr>
-      </w:pPr>
-      <w:r>
-        <w:rPr>
-          <w:rFonts w:eastAsia="Times New Roman"/>
-          <w:lang w:val="en-US"/>
-        </w:rPr>
-        <w:t xml:space="preserve">                        regParam=0.3)</w:t>
-      </w:r>
-    </w:p>
-    <w:p>
-      <w:pPr>
-        <w:pStyle w:val="a3"/>
-        <w:spacing w:after="0" w:line="360" w:lineRule="auto"/>
-        <w:ind w:left="0" w:firstLine="709"/>
-        <w:jc w:val="both"/>
-        <w:rPr>
-          <w:rFonts w:eastAsia="Times New Roman"/>
-          <w:lang w:val="en-US"/>
-        </w:rPr>
-      </w:pPr>
-      <w:r>
-        <w:rPr>
-          <w:rFonts w:eastAsia="Times New Roman"/>
-          <w:lang w:val="en-US"/>
-        </w:rPr>
-        <w:t>pipeline = Pipeline(stages=[numVect, minMax, lr])</w:t>
-      </w:r>
-    </w:p>
-    <w:p>
-      <w:pPr>
-        <w:pStyle w:val="a3"/>
-        <w:spacing w:after="0" w:line="360" w:lineRule="auto"/>
-        <w:ind w:left="0" w:firstLine="709"/>
-        <w:jc w:val="both"/>
-        <w:rPr>
-          <w:color w:val="000000" w:themeColor="text1"/>
-        </w:rPr>
-      </w:pPr>
-      <w:r>
-        <w:rPr>
-          <w:rFonts w:eastAsia="Times New Roman"/>
-        </w:rPr>
-        <w:t xml:space="preserve">Как видно, будем предсказывать значение колонки </w:t>
-      </w:r>
-      <w:r>
-        <w:rPr>
-          <w:color w:val="000000" w:themeColor="text1"/>
-        </w:rPr>
-        <w:t>"</w:t>
-      </w:r>
-      <w:r>
-        <w:rPr>
-          <w:color w:val="000000" w:themeColor="text1"/>
-          <w:lang w:val="en-GB"/>
-        </w:rPr>
-        <w:t>label</w:t>
-      </w:r>
-      <w:r>
-        <w:rPr>
-          <w:color w:val="000000" w:themeColor="text1"/>
-        </w:rPr>
-        <w:t>"</w:t>
-      </w:r>
-      <w:r>
-        <w:rPr>
-          <w:rFonts w:eastAsia="Times New Roman"/>
-        </w:rPr>
-        <w:t xml:space="preserve"> на основе данных из колонок </w:t>
-      </w:r>
-      <w:r>
-        <w:rPr>
-          <w:color w:val="000000" w:themeColor="text1"/>
-        </w:rPr>
-        <w:t>"</w:t>
-      </w:r>
-      <w:r>
-        <w:rPr>
-          <w:color w:val="000000" w:themeColor="text1"/>
-          <w:lang w:val="en-GB"/>
-        </w:rPr>
-        <w:t>quote</w:t>
-      </w:r>
-      <w:r>
-        <w:rPr>
-          <w:color w:val="000000" w:themeColor="text1"/>
-        </w:rPr>
-        <w:t>_</w:t>
-      </w:r>
-      <w:r>
-        <w:rPr>
-          <w:color w:val="000000" w:themeColor="text1"/>
-          <w:lang w:val="en-GB"/>
-        </w:rPr>
-        <w:t>count</w:t>
-      </w:r>
-      <w:r>
-        <w:rPr>
-          <w:color w:val="000000" w:themeColor="text1"/>
-        </w:rPr>
-        <w:t>", "</w:t>
-      </w:r>
-      <w:r>
-        <w:rPr>
-          <w:color w:val="000000" w:themeColor="text1"/>
-          <w:lang w:val="en-GB"/>
-        </w:rPr>
-        <w:t>reply</w:t>
-      </w:r>
-      <w:r>
-        <w:rPr>
-          <w:color w:val="000000" w:themeColor="text1"/>
-        </w:rPr>
-        <w:t>_</w:t>
-      </w:r>
-      <w:r>
-        <w:rPr>
-          <w:color w:val="000000" w:themeColor="text1"/>
-          <w:lang w:val="en-GB"/>
-        </w:rPr>
-        <w:t>count</w:t>
-      </w:r>
-      <w:r>
-        <w:rPr>
-          <w:color w:val="000000" w:themeColor="text1"/>
-        </w:rPr>
-        <w:t>"</w:t>
-      </w:r>
-      <w:r>
-        <w:rPr>
-          <w:color w:val="000000" w:themeColor="text1"/>
-        </w:rPr>
-        <w:t>,</w:t>
-      </w:r>
-      <w:r>
-        <w:rPr>
-          <w:color w:val="000000" w:themeColor="text1"/>
-        </w:rPr>
-        <w:t xml:space="preserve"> "</w:t>
-      </w:r>
-      <w:r>
-        <w:rPr>
-          <w:color w:val="000000" w:themeColor="text1"/>
-          <w:lang w:val="en-GB"/>
-        </w:rPr>
-        <w:t>retweet</w:t>
-      </w:r>
-      <w:r>
-        <w:rPr>
-          <w:color w:val="000000" w:themeColor="text1"/>
-        </w:rPr>
-        <w:t>_</w:t>
-      </w:r>
-      <w:r>
-        <w:rPr>
-          <w:color w:val="000000" w:themeColor="text1"/>
-          <w:lang w:val="en-GB"/>
-        </w:rPr>
-        <w:t>count</w:t>
-      </w:r>
-      <w:r>
-        <w:rPr>
-          <w:color w:val="000000" w:themeColor="text1"/>
-        </w:rPr>
-        <w:t>"</w:t>
-      </w:r>
-      <w:r>
-        <w:rPr>
-          <w:color w:val="000000" w:themeColor="text1"/>
-        </w:rPr>
-        <w:t xml:space="preserve">, </w:t>
-      </w:r>
-      <w:r>
-        <w:rPr>
-          <w:color w:val="000000" w:themeColor="text1"/>
-        </w:rPr>
-        <w:t>"</w:t>
-      </w:r>
-      <w:r>
-        <w:rPr>
-          <w:color w:val="000000" w:themeColor="text1"/>
-          <w:lang w:val="en-GB"/>
-        </w:rPr>
-        <w:t>like</w:t>
-      </w:r>
-      <w:r>
-        <w:rPr>
-          <w:color w:val="000000" w:themeColor="text1"/>
-        </w:rPr>
-        <w:t>_</w:t>
-      </w:r>
-      <w:r>
-        <w:rPr>
-          <w:color w:val="000000" w:themeColor="text1"/>
-          <w:lang w:val="en-GB"/>
-        </w:rPr>
-        <w:t>count</w:t>
-      </w:r>
-      <w:r>
-        <w:rPr>
-          <w:color w:val="000000" w:themeColor="text1"/>
-        </w:rPr>
-        <w:t>", "</w:t>
-      </w:r>
-      <w:r>
-        <w:rPr>
-          <w:color w:val="000000" w:themeColor="text1"/>
-          <w:lang w:val="en-GB"/>
-        </w:rPr>
-        <w:t>following</w:t>
-      </w:r>
-      <w:r>
-        <w:rPr>
-          <w:color w:val="000000" w:themeColor="text1"/>
-        </w:rPr>
-        <w:t>_</w:t>
-      </w:r>
-      <w:r>
-        <w:rPr>
-          <w:color w:val="000000" w:themeColor="text1"/>
-          <w:lang w:val="en-GB"/>
-        </w:rPr>
-        <w:t>count</w:t>
-      </w:r>
-      <w:r>
-        <w:rPr>
-          <w:color w:val="000000" w:themeColor="text1"/>
-        </w:rPr>
-        <w:t>"</w:t>
-      </w:r>
-      <w:r>
-        <w:rPr>
-          <w:color w:val="000000" w:themeColor="text1"/>
-        </w:rPr>
-        <w:t xml:space="preserve"> и</w:t>
-      </w:r>
-      <w:r>
-        <w:rPr>
-          <w:color w:val="000000" w:themeColor="text1"/>
-        </w:rPr>
-        <w:t xml:space="preserve"> "</w:t>
-      </w:r>
-      <w:r>
-        <w:rPr>
-          <w:color w:val="000000" w:themeColor="text1"/>
-          <w:lang w:val="en-GB"/>
-        </w:rPr>
-        <w:t>follower</w:t>
-      </w:r>
-      <w:r>
-        <w:rPr>
-          <w:color w:val="000000" w:themeColor="text1"/>
-        </w:rPr>
-        <w:t>_</w:t>
-      </w:r>
-      <w:r>
-        <w:rPr>
-          <w:color w:val="000000" w:themeColor="text1"/>
-          <w:lang w:val="en-GB"/>
-        </w:rPr>
-        <w:t>count</w:t>
-      </w:r>
-      <w:r>
-        <w:rPr>
-          <w:color w:val="000000" w:themeColor="text1"/>
-        </w:rPr>
-        <w:t>"</w:t>
-      </w:r>
-      <w:r>
-        <w:rPr>
-          <w:color w:val="000000" w:themeColor="text1"/>
-        </w:rPr>
-        <w:t xml:space="preserve"> с применением в задачи классификаций </w:t>
-      </w:r>
-      <w:r>
-        <w:rPr>
-          <w:color w:val="000000" w:themeColor="text1"/>
-        </w:rPr>
-        <w:t>2</w:t>
-      </w:r>
-      <w:r>
-        <w:rPr>
-          <w:color w:val="000000" w:themeColor="text1"/>
-        </w:rPr>
-        <w:t xml:space="preserve"> итераций логистической регрессии и </w:t>
-      </w:r>
-      <w:r>
-        <w:rPr>
-          <w:color w:val="000000" w:themeColor="text1"/>
-        </w:rPr>
-        <w:t>параметр регуляризации</w:t>
-      </w:r>
-      <w:r>
-        <w:rPr>
-          <w:color w:val="000000" w:themeColor="text1"/>
-        </w:rPr>
-        <w:t xml:space="preserve"> равным 0.3</w:t>
-      </w:r>
-      <w:r>
-        <w:rPr>
-          <w:color w:val="000000" w:themeColor="text1"/>
-        </w:rPr>
-        <w:t>, который помогает предотвратить переобучение путем штрафования больших весов в модели</w:t>
-      </w:r>
-      <w:r>
-        <w:rPr>
-          <w:color w:val="000000" w:themeColor="text1"/>
-        </w:rPr>
-        <w:t>.</w:t>
-      </w:r>
-    </w:p>
-    <w:p>
-      <w:pPr>
-        <w:spacing w:after="0" w:line="360" w:lineRule="auto"/>
-        <w:ind w:firstLine="709"/>
-        <w:jc w:val="both"/>
-        <w:rPr>
-          <w:rFonts w:ascii="Times New Roman" w:eastAsia="Times New Roman" w:hAnsi="Times New Roman" w:cs="Times New Roman"/>
-          <w:sz w:val="28"/>
-          <w:szCs w:val="28"/>
-          <w:lang w:eastAsia="en-US"/>
-        </w:rPr>
-      </w:pPr>
-      <w:r>
-        <w:rPr>
-          <w:rFonts w:ascii="Times New Roman" w:eastAsia="Times New Roman" w:hAnsi="Times New Roman" w:cs="Times New Roman"/>
-          <w:sz w:val="28"/>
-          <w:szCs w:val="28"/>
-          <w:lang w:eastAsia="en-US"/>
+          <w:lang w:val="en-US"/>
+        </w:rPr>
+      </w:pPr>
+      <w:r>
+        <w:rPr>
+          <w:rFonts w:eastAsia="Times New Roman"/>
+          <w:lang w:val="en-US"/>
         </w:rPr>
         <w:lastRenderedPageBreak/>
-        <w:t xml:space="preserve">После настройки конвейера, запускаем его на </w:t>
-      </w:r>
-      <w:r>
-        <w:rPr>
-          <w:rFonts w:ascii="Times New Roman" w:eastAsia="Times New Roman" w:hAnsi="Times New Roman" w:cs="Times New Roman"/>
-          <w:sz w:val="28"/>
-          <w:szCs w:val="28"/>
-          <w:lang w:eastAsia="en-US"/>
-        </w:rPr>
-        <w:t>обучающих</w:t>
-      </w:r>
-      <w:r>
-        <w:rPr>
-          <w:rFonts w:ascii="Times New Roman" w:eastAsia="Times New Roman" w:hAnsi="Times New Roman" w:cs="Times New Roman"/>
-          <w:sz w:val="28"/>
-          <w:szCs w:val="28"/>
-          <w:lang w:eastAsia="en-US"/>
-        </w:rPr>
-        <w:t xml:space="preserve"> данных</w:t>
-      </w:r>
-      <w:r>
-        <w:rPr>
-          <w:rFonts w:ascii="Times New Roman" w:eastAsia="Times New Roman" w:hAnsi="Times New Roman" w:cs="Times New Roman"/>
-          <w:sz w:val="28"/>
-          <w:szCs w:val="28"/>
-          <w:lang w:eastAsia="en-US"/>
-        </w:rPr>
-        <w:t xml:space="preserve"> (</w:t>
-      </w:r>
-      <w:r>
-        <w:rPr>
-          <w:rFonts w:ascii="Times New Roman" w:eastAsia="Times New Roman" w:hAnsi="Times New Roman" w:cs="Times New Roman"/>
-          <w:sz w:val="28"/>
-          <w:szCs w:val="28"/>
-          <w:lang w:eastAsia="en-US"/>
-        </w:rPr>
-        <w:t>piplineModel = pipeline.fit(train)</w:t>
-      </w:r>
-      <w:r>
-        <w:rPr>
-          <w:rFonts w:ascii="Times New Roman" w:eastAsia="Times New Roman" w:hAnsi="Times New Roman" w:cs="Times New Roman"/>
-          <w:sz w:val="28"/>
-          <w:szCs w:val="28"/>
-          <w:lang w:eastAsia="en-US"/>
-        </w:rPr>
-        <w:t>)</w:t>
-      </w:r>
-      <w:r>
-        <w:rPr>
-          <w:rFonts w:ascii="Times New Roman" w:eastAsia="Times New Roman" w:hAnsi="Times New Roman" w:cs="Times New Roman"/>
-          <w:sz w:val="28"/>
-          <w:szCs w:val="28"/>
-          <w:lang w:eastAsia="en-US"/>
-        </w:rPr>
-        <w:t>.</w:t>
-      </w:r>
-    </w:p>
-    <w:p>
-      <w:pPr>
-        <w:pStyle w:val="a3"/>
-        <w:spacing w:after="0" w:line="360" w:lineRule="auto"/>
-        <w:ind w:left="0" w:firstLine="709"/>
-        <w:jc w:val="both"/>
-        <w:rPr>
-          <w:rFonts w:eastAsia="Times New Roman"/>
-        </w:rPr>
-      </w:pPr>
-      <w:r>
-        <w:rPr>
-          <w:rFonts w:eastAsia="Times New Roman"/>
-        </w:rPr>
-        <w:t>А после этого, на основе тестовых данных, генерируем предсказываемые значения</w:t>
-      </w:r>
-      <w:r>
-        <w:rPr>
-          <w:rFonts w:eastAsia="Times New Roman"/>
-        </w:rPr>
-        <w:t xml:space="preserve"> (</w:t>
-      </w:r>
-      <w:r>
-        <w:rPr>
-          <w:rFonts w:eastAsia="Times New Roman"/>
-        </w:rPr>
-        <w:t>рис.26)</w:t>
-      </w:r>
-      <w:r>
-        <w:rPr>
-          <w:rFonts w:eastAsia="Times New Roman"/>
-        </w:rPr>
-        <w:t>:</w:t>
-      </w:r>
-    </w:p>
-    <w:p>
-      <w:pPr>
-        <w:pStyle w:val="a3"/>
-        <w:spacing w:after="0" w:line="360" w:lineRule="auto"/>
-        <w:ind w:left="0" w:firstLine="709"/>
-        <w:jc w:val="both"/>
-        <w:rPr>
-          <w:rFonts w:eastAsia="Times New Roman"/>
-          <w:lang w:val="en-US"/>
-        </w:rPr>
-      </w:pPr>
-      <w:r>
-        <w:rPr>
-          <w:rFonts w:eastAsia="Times New Roman"/>
-          <w:lang w:val="en-US"/>
-        </w:rPr>
         <w:t>prediction = piplineModel.transform(test)</w:t>
       </w:r>
     </w:p>
@@ -23474,9 +23449,9 @@
         </w:rPr>
         <w:drawing>
           <wp:inline distT="0" distB="0" distL="0" distR="0">
-            <wp:extent cx="3756660" cy="5135880"/>
+            <wp:extent cx="3619500" cy="5204460"/>
             <wp:effectExtent l="19050" t="0" r="0" b="0"/>
-            <wp:docPr id="43" name="Рисунок 43"/>
+            <wp:docPr id="5" name="Рисунок 4"/>
             <wp:cNvGraphicFramePr>
               <a:graphicFrameLocks xmlns:a="http://schemas.openxmlformats.org/drawingml/2006/main" noChangeAspect="1"/>
             </wp:cNvGraphicFramePr>
@@ -23484,7 +23459,7 @@
               <a:graphicData uri="http://schemas.openxmlformats.org/drawingml/2006/picture">
                 <pic:pic xmlns:pic="http://schemas.openxmlformats.org/drawingml/2006/picture">
                   <pic:nvPicPr>
-                    <pic:cNvPr id="0" name="Picture 43"/>
+                    <pic:cNvPr id="0" name="Picture 4"/>
                     <pic:cNvPicPr>
                       <a:picLocks noChangeAspect="1" noChangeArrowheads="1"/>
                     </pic:cNvPicPr>
@@ -23499,7 +23474,7 @@
                   <pic:spPr bwMode="auto">
                     <a:xfrm>
                       <a:off x="0" y="0"/>
-                      <a:ext cx="3756660" cy="5135880"/>
+                      <a:ext cx="3619500" cy="5204460"/>
                     </a:xfrm>
                     <a:prstGeom prst="rect">
                       <a:avLst/>
@@ -23737,83 +23712,83 @@
           <w:rFonts w:eastAsia="Times New Roman"/>
           <w:lang w:val="en-US"/>
         </w:rPr>
+        <w:t>re = tp / (tp + fn)</w:t>
+      </w:r>
+    </w:p>
+    <w:p>
+      <w:pPr>
+        <w:pStyle w:val="a3"/>
+        <w:spacing w:after="0" w:line="360" w:lineRule="auto"/>
+        <w:ind w:left="0" w:firstLine="709"/>
+        <w:jc w:val="both"/>
+        <w:rPr>
+          <w:rFonts w:eastAsia="Times New Roman"/>
+          <w:lang w:val="en-US"/>
+        </w:rPr>
+      </w:pPr>
+      <w:r>
+        <w:rPr>
+          <w:rFonts w:eastAsia="Times New Roman"/>
+          <w:lang w:val="en-US"/>
+        </w:rPr>
+        <w:t>metrics = spark.createDataFrame([</w:t>
+      </w:r>
+    </w:p>
+    <w:p>
+      <w:pPr>
+        <w:pStyle w:val="a3"/>
+        <w:spacing w:after="0" w:line="360" w:lineRule="auto"/>
+        <w:ind w:left="0" w:firstLine="709"/>
+        <w:jc w:val="both"/>
+        <w:rPr>
+          <w:rFonts w:eastAsia="Times New Roman"/>
+          <w:lang w:val="en-US"/>
+        </w:rPr>
+      </w:pPr>
+      <w:r>
+        <w:rPr>
+          <w:rFonts w:eastAsia="Times New Roman"/>
+          <w:lang w:val="en-US"/>
+        </w:rPr>
+        <w:t xml:space="preserve"> ("TP", tp),</w:t>
+      </w:r>
+    </w:p>
+    <w:p>
+      <w:pPr>
+        <w:pStyle w:val="a3"/>
+        <w:spacing w:after="0" w:line="360" w:lineRule="auto"/>
+        <w:ind w:left="0" w:firstLine="709"/>
+        <w:jc w:val="both"/>
+        <w:rPr>
+          <w:rFonts w:eastAsia="Times New Roman"/>
+          <w:lang w:val="en-US"/>
+        </w:rPr>
+      </w:pPr>
+      <w:r>
+        <w:rPr>
+          <w:rFonts w:eastAsia="Times New Roman"/>
+          <w:lang w:val="en-US"/>
+        </w:rPr>
+        <w:t xml:space="preserve"> ("FP", fp),</w:t>
+      </w:r>
+    </w:p>
+    <w:p>
+      <w:pPr>
+        <w:pStyle w:val="a3"/>
+        <w:spacing w:after="0" w:line="360" w:lineRule="auto"/>
+        <w:ind w:left="0" w:firstLine="709"/>
+        <w:jc w:val="both"/>
+        <w:rPr>
+          <w:rFonts w:eastAsia="Times New Roman"/>
+          <w:lang w:val="en-US"/>
+        </w:rPr>
+      </w:pPr>
+      <w:r>
+        <w:rPr>
+          <w:rFonts w:eastAsia="Times New Roman"/>
+          <w:lang w:val="en-US"/>
+        </w:rPr>
         <w:lastRenderedPageBreak/>
-        <w:t>re = tp / (tp + fn)</w:t>
-      </w:r>
-    </w:p>
-    <w:p>
-      <w:pPr>
-        <w:pStyle w:val="a3"/>
-        <w:spacing w:after="0" w:line="360" w:lineRule="auto"/>
-        <w:ind w:left="0" w:firstLine="709"/>
-        <w:jc w:val="both"/>
-        <w:rPr>
-          <w:rFonts w:eastAsia="Times New Roman"/>
-          <w:lang w:val="en-US"/>
-        </w:rPr>
-      </w:pPr>
-      <w:r>
-        <w:rPr>
-          <w:rFonts w:eastAsia="Times New Roman"/>
-          <w:lang w:val="en-US"/>
-        </w:rPr>
-        <w:t>metrics = spark.createDataFrame([</w:t>
-      </w:r>
-    </w:p>
-    <w:p>
-      <w:pPr>
-        <w:pStyle w:val="a3"/>
-        <w:spacing w:after="0" w:line="360" w:lineRule="auto"/>
-        <w:ind w:left="0" w:firstLine="709"/>
-        <w:jc w:val="both"/>
-        <w:rPr>
-          <w:rFonts w:eastAsia="Times New Roman"/>
-          <w:lang w:val="en-US"/>
-        </w:rPr>
-      </w:pPr>
-      <w:r>
-        <w:rPr>
-          <w:rFonts w:eastAsia="Times New Roman"/>
-          <w:lang w:val="en-US"/>
-        </w:rPr>
-        <w:t xml:space="preserve"> ("TP", tp),</w:t>
-      </w:r>
-    </w:p>
-    <w:p>
-      <w:pPr>
-        <w:pStyle w:val="a3"/>
-        <w:spacing w:after="0" w:line="360" w:lineRule="auto"/>
-        <w:ind w:left="0" w:firstLine="709"/>
-        <w:jc w:val="both"/>
-        <w:rPr>
-          <w:rFonts w:eastAsia="Times New Roman"/>
-          <w:lang w:val="en-US"/>
-        </w:rPr>
-      </w:pPr>
-      <w:r>
-        <w:rPr>
-          <w:rFonts w:eastAsia="Times New Roman"/>
-          <w:lang w:val="en-US"/>
-        </w:rPr>
-        <w:t xml:space="preserve"> ("FP", fp),</w:t>
-      </w:r>
-    </w:p>
-    <w:p>
-      <w:pPr>
-        <w:pStyle w:val="a3"/>
-        <w:spacing w:after="0" w:line="360" w:lineRule="auto"/>
-        <w:ind w:left="0" w:firstLine="709"/>
-        <w:jc w:val="both"/>
-        <w:rPr>
-          <w:rFonts w:eastAsia="Times New Roman"/>
-          <w:lang w:val="en-US"/>
-        </w:rPr>
-      </w:pPr>
-      <w:r>
-        <w:rPr>
-          <w:rFonts w:eastAsia="Times New Roman"/>
-          <w:lang w:val="en-US"/>
-        </w:rPr>
         <w:t xml:space="preserve"> ("TN", tn),</w:t>
       </w:r>
     </w:p>
@@ -24137,7 +24112,6 @@
         <w:rPr>
           <w:rFonts w:eastAsia="Times New Roman"/>
         </w:rPr>
-        <w:lastRenderedPageBreak/>
         <w:t>Наконец, F1-мера - это гармоническое среднее между точностью и п</w:t>
       </w:r>
       <w:r>
@@ -24263,6 +24237,7 @@
                 <w:rFonts w:eastAsia="Times New Roman"/>
                 <w:lang w:val="en-US"/>
               </w:rPr>
+              <w:lastRenderedPageBreak/>
               <w:t>Metric</w:t>
             </w:r>
           </w:p>
@@ -24341,7 +24316,14 @@
               <w:rPr>
                 <w:rFonts w:eastAsia="Times New Roman"/>
               </w:rPr>
-              <w:t>9001</w:t>
+              <w:t>90</w:t>
+            </w:r>
+            <w:r>
+              <w:rPr>
+                <w:rFonts w:eastAsia="Times New Roman"/>
+                <w:lang w:val="en-US"/>
+              </w:rPr>
+              <w:t>73</w:t>
             </w:r>
             <w:r>
               <w:rPr>
@@ -24395,7 +24377,14 @@
               <w:rPr>
                 <w:rFonts w:eastAsia="Times New Roman"/>
               </w:rPr>
-              <w:t>10482</w:t>
+              <w:t>10</w:t>
+            </w:r>
+            <w:r>
+              <w:rPr>
+                <w:rFonts w:eastAsia="Times New Roman"/>
+                <w:lang w:val="en-US"/>
+              </w:rPr>
+              <w:t>579</w:t>
             </w:r>
             <w:r>
               <w:rPr>
@@ -24454,8 +24443,9 @@
             <w:r>
               <w:rPr>
                 <w:rFonts w:eastAsia="Times New Roman"/>
-              </w:rPr>
-              <w:t>585</w:t>
+                <w:lang w:val="en-US"/>
+              </w:rPr>
+              <w:t>419</w:t>
             </w:r>
             <w:r>
               <w:rPr>
@@ -24514,8 +24504,9 @@
             <w:r>
               <w:rPr>
                 <w:rFonts w:eastAsia="Times New Roman"/>
-              </w:rPr>
-              <w:t>45</w:t>
+                <w:lang w:val="en-US"/>
+              </w:rPr>
+              <w:t>26</w:t>
             </w:r>
             <w:r>
               <w:rPr>
@@ -24567,7 +24558,7 @@
               <w:rPr>
                 <w:rFonts w:eastAsia="Times New Roman"/>
               </w:rPr>
-              <w:t>0.7345186535977509</w:t>
+              <w:t>0.7332038737012004</w:t>
             </w:r>
           </w:p>
         </w:tc>
@@ -24613,7 +24604,7 @@
               <w:rPr>
                 <w:rFonts w:eastAsia="Times New Roman"/>
               </w:rPr>
-              <w:t>0.9556778488103869</w:t>
+              <w:t>0.956380144083687</w:t>
             </w:r>
           </w:p>
         </w:tc>
@@ -24661,7 +24652,7 @@
               <w:rPr>
                 <w:rFonts w:eastAsia="Times New Roman"/>
               </w:rPr>
-              <w:t>0.8306291082501539</w:t>
+              <w:t>0.8300523904012791</w:t>
             </w:r>
           </w:p>
         </w:tc>
@@ -24849,7 +24840,7 @@
         <w:rPr>
           <w:rFonts w:eastAsia="Times New Roman"/>
         </w:rPr>
-        <w:t xml:space="preserve">0.8087368789580858 </w:t>
+        <w:t>0.8072633512125499</w:t>
       </w:r>
     </w:p>
     <w:p>
@@ -24868,67 +24859,67 @@
           <w:rFonts w:eastAsia="Times New Roman"/>
           <w:lang w:val="en-US"/>
         </w:rPr>
+        <w:t>paramGrid = ParamGridBuilder().addGrid(lr.regParam, [0.2, 1.0]).addGrid(lr.maxIter, [1, 20]).build()</w:t>
+      </w:r>
+    </w:p>
+    <w:p>
+      <w:pPr>
+        <w:pStyle w:val="a3"/>
+        <w:spacing w:after="0" w:line="360" w:lineRule="auto"/>
+        <w:ind w:left="0" w:firstLine="709"/>
+        <w:jc w:val="both"/>
+        <w:rPr>
+          <w:rFonts w:eastAsia="Times New Roman"/>
+          <w:lang w:val="en-US"/>
+        </w:rPr>
+      </w:pPr>
+      <w:r>
+        <w:rPr>
+          <w:rFonts w:eastAsia="Times New Roman"/>
+          <w:lang w:val="en-US"/>
+        </w:rPr>
+        <w:t xml:space="preserve">cv = CrossValidator(estimator=pipeline, evaluator=BinaryClassificationEvaluator(), estimatorParamMaps=paramGrid, </w:t>
+      </w:r>
+    </w:p>
+    <w:p>
+      <w:pPr>
+        <w:pStyle w:val="a3"/>
+        <w:spacing w:after="0" w:line="360" w:lineRule="auto"/>
+        <w:ind w:left="0" w:firstLine="709"/>
+        <w:jc w:val="both"/>
+        <w:rPr>
+          <w:rFonts w:eastAsia="Times New Roman"/>
+        </w:rPr>
+      </w:pPr>
+      <w:r>
+        <w:rPr>
+          <w:rFonts w:eastAsia="Times New Roman"/>
+          <w:lang w:val="en-US"/>
+        </w:rPr>
+        <w:t xml:space="preserve">                    </w:t>
+      </w:r>
+      <w:r>
+        <w:rPr>
+          <w:rFonts w:eastAsia="Times New Roman"/>
+        </w:rPr>
+        <w:t>numFolds=2)</w:t>
+      </w:r>
+    </w:p>
+    <w:p>
+      <w:pPr>
+        <w:pStyle w:val="a3"/>
+        <w:spacing w:after="0" w:line="360" w:lineRule="auto"/>
+        <w:ind w:left="0" w:firstLine="709"/>
+        <w:jc w:val="both"/>
+        <w:rPr>
+          <w:rFonts w:eastAsia="Times New Roman"/>
+        </w:rPr>
+      </w:pPr>
+      <w:r>
+        <w:rPr>
+          <w:rFonts w:eastAsia="Times New Roman"/>
+        </w:rPr>
         <w:lastRenderedPageBreak/>
-        <w:t>paramGrid = ParamGridBuilder().addGrid(lr.regParam, [0.2, 1.0]).addGrid(lr.maxIter, [1, 20]).build()</w:t>
-      </w:r>
-    </w:p>
-    <w:p>
-      <w:pPr>
-        <w:pStyle w:val="a3"/>
-        <w:spacing w:after="0" w:line="360" w:lineRule="auto"/>
-        <w:ind w:left="0" w:firstLine="709"/>
-        <w:jc w:val="both"/>
-        <w:rPr>
-          <w:rFonts w:eastAsia="Times New Roman"/>
-          <w:lang w:val="en-US"/>
-        </w:rPr>
-      </w:pPr>
-      <w:r>
-        <w:rPr>
-          <w:rFonts w:eastAsia="Times New Roman"/>
-          <w:lang w:val="en-US"/>
-        </w:rPr>
-        <w:t xml:space="preserve">cv = CrossValidator(estimator=pipeline, evaluator=BinaryClassificationEvaluator(), estimatorParamMaps=paramGrid, </w:t>
-      </w:r>
-    </w:p>
-    <w:p>
-      <w:pPr>
-        <w:pStyle w:val="a3"/>
-        <w:spacing w:after="0" w:line="360" w:lineRule="auto"/>
-        <w:ind w:left="0" w:firstLine="709"/>
-        <w:jc w:val="both"/>
-        <w:rPr>
-          <w:rFonts w:eastAsia="Times New Roman"/>
-        </w:rPr>
-      </w:pPr>
-      <w:r>
-        <w:rPr>
-          <w:rFonts w:eastAsia="Times New Roman"/>
-          <w:lang w:val="en-US"/>
-        </w:rPr>
-        <w:t xml:space="preserve">                    </w:t>
-      </w:r>
-      <w:r>
-        <w:rPr>
-          <w:rFonts w:eastAsia="Times New Roman"/>
-        </w:rPr>
-        <w:t>numFolds=2)</w:t>
-      </w:r>
-    </w:p>
-    <w:p>
-      <w:pPr>
-        <w:pStyle w:val="a3"/>
-        <w:spacing w:after="0" w:line="360" w:lineRule="auto"/>
-        <w:ind w:left="0" w:firstLine="709"/>
-        <w:jc w:val="both"/>
-        <w:rPr>
-          <w:rFonts w:eastAsia="Times New Roman"/>
-        </w:rPr>
-      </w:pPr>
-      <w:r>
-        <w:rPr>
-          <w:rFonts w:eastAsia="Times New Roman"/>
-        </w:rPr>
         <w:t xml:space="preserve">Для метода бинарной классификации также можно применять гиперпараметры модели по сетке и кросс-валидацию. В нашем случае, параметры </w:t>
       </w:r>
       <w:r>
@@ -25216,7 +25207,20 @@
               <w:rPr>
                 <w:rFonts w:eastAsia="Times New Roman"/>
               </w:rPr>
-              <w:t>27111.0</w:t>
+              <w:t>27</w:t>
+            </w:r>
+            <w:r>
+              <w:rPr>
+                <w:rFonts w:eastAsia="Times New Roman"/>
+                <w:lang w:val="en-US"/>
+              </w:rPr>
+              <w:t>213</w:t>
+            </w:r>
+            <w:r>
+              <w:rPr>
+                <w:rFonts w:eastAsia="Times New Roman"/>
+              </w:rPr>
+              <w:t>.0</w:t>
             </w:r>
           </w:p>
         </w:tc>
@@ -25264,7 +25268,20 @@
               <w:rPr>
                 <w:rFonts w:eastAsia="Times New Roman"/>
               </w:rPr>
-              <w:t>8489.0</w:t>
+              <w:t>8</w:t>
+            </w:r>
+            <w:r>
+              <w:rPr>
+                <w:rFonts w:eastAsia="Times New Roman"/>
+                <w:lang w:val="en-US"/>
+              </w:rPr>
+              <w:t>589</w:t>
+            </w:r>
+            <w:r>
+              <w:rPr>
+                <w:rFonts w:eastAsia="Times New Roman"/>
+              </w:rPr>
+              <w:t>.0</w:t>
             </w:r>
           </w:p>
         </w:tc>
@@ -25312,7 +25329,20 @@
               <w:rPr>
                 <w:rFonts w:eastAsia="Times New Roman"/>
               </w:rPr>
-              <w:t>13578.0</w:t>
+              <w:t>13</w:t>
+            </w:r>
+            <w:r>
+              <w:rPr>
+                <w:rFonts w:eastAsia="Times New Roman"/>
+                <w:lang w:val="en-US"/>
+              </w:rPr>
+              <w:t>409</w:t>
+            </w:r>
+            <w:r>
+              <w:rPr>
+                <w:rFonts w:eastAsia="Times New Roman"/>
+              </w:rPr>
+              <w:t>.0</w:t>
             </w:r>
           </w:p>
         </w:tc>
@@ -25360,7 +25390,20 @@
               <w:rPr>
                 <w:rFonts w:eastAsia="Times New Roman"/>
               </w:rPr>
-              <w:t>3235.0</w:t>
+              <w:t>3</w:t>
+            </w:r>
+            <w:r>
+              <w:rPr>
+                <w:rFonts w:eastAsia="Times New Roman"/>
+                <w:lang w:val="en-US"/>
+              </w:rPr>
+              <w:t>186</w:t>
+            </w:r>
+            <w:r>
+              <w:rPr>
+                <w:rFonts w:eastAsia="Times New Roman"/>
+              </w:rPr>
+              <w:t>.0</w:t>
             </w:r>
           </w:p>
         </w:tc>
@@ -25406,7 +25449,7 @@
               <w:rPr>
                 <w:rFonts w:eastAsia="Times New Roman"/>
               </w:rPr>
-              <w:t>0.7615449438202248</w:t>
+              <w:t>0.7600972012736719</w:t>
             </w:r>
           </w:p>
         </w:tc>
@@ -25452,7 +25495,7 @@
               <w:rPr>
                 <w:rFonts w:eastAsia="Times New Roman"/>
               </w:rPr>
-              <w:t>0.893396164239109</w:t>
+              <w:t>0.8951939208526596</w:t>
             </w:r>
           </w:p>
         </w:tc>
@@ -25500,7 +25543,7 @@
               <w:rPr>
                 <w:rFonts w:eastAsia="Times New Roman"/>
               </w:rPr>
-              <w:t>0.8222181785096897</w:t>
+              <w:t>0.8221325961843478</w:t>
             </w:r>
           </w:p>
         </w:tc>
@@ -25539,7 +25582,7 @@
         <w:rPr>
           <w:rFonts w:eastAsia="Times New Roman"/>
         </w:rPr>
-        <w:t>0.7543520450506281</w:t>
+        <w:t>0.7523746674906082</w:t>
       </w:r>
     </w:p>
     <w:p>
@@ -25729,7 +25772,6 @@
               <w:rPr>
                 <w:i/>
               </w:rPr>
-              <w:lastRenderedPageBreak/>
               <w:t>RMSE</w:t>
             </w:r>
             <w:r>
@@ -25758,7 +25800,7 @@
               <w:rPr>
                 <w:i/>
               </w:rPr>
-              <w:t>33.59</w:t>
+              <w:t>34.94</w:t>
             </w:r>
           </w:p>
         </w:tc>
@@ -25780,7 +25822,7 @@
               <w:rPr>
                 <w:i/>
               </w:rPr>
-              <w:t>2.50</w:t>
+              <w:t>31.95</w:t>
             </w:r>
           </w:p>
         </w:tc>
@@ -25832,7 +25874,7 @@
               <w:rPr>
                 <w:i/>
               </w:rPr>
-              <w:t>1128.14</w:t>
+              <w:t>1220.61</w:t>
             </w:r>
           </w:p>
         </w:tc>
@@ -25854,7 +25896,7 @@
               <w:rPr>
                 <w:i/>
               </w:rPr>
-              <w:t>958.01</w:t>
+              <w:t>1020.90</w:t>
             </w:r>
           </w:p>
         </w:tc>
@@ -25906,7 +25948,7 @@
               <w:rPr>
                 <w:i/>
               </w:rPr>
-              <w:t>0.37</w:t>
+              <w:t>0.36</w:t>
             </w:r>
           </w:p>
         </w:tc>
@@ -25928,7 +25970,7 @@
               <w:rPr>
                 <w:i/>
               </w:rPr>
-              <w:t>0.47</w:t>
+              <w:t>0.46</w:t>
             </w:r>
           </w:p>
         </w:tc>
@@ -25980,7 +26022,7 @@
               <w:rPr>
                 <w:i/>
               </w:rPr>
-              <w:t>3.56</w:t>
+              <w:t>3.63</w:t>
             </w:r>
           </w:p>
         </w:tc>
@@ -26002,7 +26044,7 @@
               <w:rPr>
                 <w:i/>
               </w:rPr>
-              <w:t>2.50</w:t>
+              <w:t>2.46</w:t>
             </w:r>
           </w:p>
         </w:tc>
@@ -26016,6 +26058,7 @@
         <w:jc w:val="both"/>
       </w:pPr>
       <w:r>
+        <w:lastRenderedPageBreak/>
         <w:t xml:space="preserve">В ходе анализа полученных результатов видно то, что метрики </w:t>
       </w:r>
       <w:r>
@@ -26238,7 +26281,7 @@
                 <w:rFonts w:eastAsia="Times New Roman"/>
                 <w:i/>
               </w:rPr>
-              <w:t>29001.0</w:t>
+              <w:t>29073.0</w:t>
             </w:r>
           </w:p>
         </w:tc>
@@ -26261,7 +26304,7 @@
                 <w:rFonts w:eastAsia="Times New Roman"/>
                 <w:i/>
               </w:rPr>
-              <w:t>27111.0</w:t>
+              <w:t>27213.0</w:t>
             </w:r>
           </w:p>
         </w:tc>
@@ -26316,7 +26359,7 @@
                 <w:rFonts w:eastAsia="Times New Roman"/>
                 <w:i/>
               </w:rPr>
-              <w:t>10482.0</w:t>
+              <w:t>10579.0</w:t>
             </w:r>
           </w:p>
         </w:tc>
@@ -26339,7 +26382,7 @@
                 <w:rFonts w:eastAsia="Times New Roman"/>
                 <w:i/>
               </w:rPr>
-              <w:t>8489.0</w:t>
+              <w:t>8589.0</w:t>
             </w:r>
           </w:p>
         </w:tc>
@@ -26394,7 +26437,7 @@
                 <w:rFonts w:eastAsia="Times New Roman"/>
                 <w:i/>
               </w:rPr>
-              <w:t>11585.0</w:t>
+              <w:t>11419.0</w:t>
             </w:r>
           </w:p>
         </w:tc>
@@ -26417,7 +26460,7 @@
                 <w:rFonts w:eastAsia="Times New Roman"/>
                 <w:i/>
               </w:rPr>
-              <w:t>13578.0</w:t>
+              <w:t>13409.0</w:t>
             </w:r>
           </w:p>
         </w:tc>
@@ -26472,7 +26515,7 @@
                 <w:rFonts w:eastAsia="Times New Roman"/>
                 <w:i/>
               </w:rPr>
-              <w:t>1345.0</w:t>
+              <w:t>1326.0</w:t>
             </w:r>
           </w:p>
         </w:tc>
@@ -26495,7 +26538,7 @@
                 <w:rFonts w:eastAsia="Times New Roman"/>
                 <w:i/>
               </w:rPr>
-              <w:t>3235.0</w:t>
+              <w:t>3186.0</w:t>
             </w:r>
           </w:p>
         </w:tc>
@@ -26545,7 +26588,7 @@
                 <w:rFonts w:eastAsia="Times New Roman"/>
                 <w:i/>
               </w:rPr>
-              <w:t>0.7345186535977509</w:t>
+              <w:t>0.7332038737012004</w:t>
             </w:r>
           </w:p>
         </w:tc>
@@ -26568,7 +26611,7 @@
                 <w:rFonts w:eastAsia="Times New Roman"/>
                 <w:i/>
               </w:rPr>
-              <w:t>0.7615449438202248</w:t>
+              <w:t>0.7600972012736719</w:t>
             </w:r>
           </w:p>
         </w:tc>
@@ -26618,7 +26661,7 @@
                 <w:rFonts w:eastAsia="Times New Roman"/>
                 <w:i/>
               </w:rPr>
-              <w:t>0.9556778488103869</w:t>
+              <w:t>0.956380144083687</w:t>
             </w:r>
           </w:p>
         </w:tc>
@@ -26641,7 +26684,7 @@
                 <w:rFonts w:eastAsia="Times New Roman"/>
                 <w:i/>
               </w:rPr>
-              <w:t>0.893396164239109</w:t>
+              <w:t>0.8951939208526596</w:t>
             </w:r>
           </w:p>
         </w:tc>
@@ -26692,7 +26735,7 @@
                 <w:rFonts w:eastAsia="Times New Roman"/>
                 <w:i/>
               </w:rPr>
-              <w:t>0.8306291082501539</w:t>
+              <w:t>0.8300523904012791</w:t>
             </w:r>
           </w:p>
         </w:tc>
@@ -26715,7 +26758,7 @@
                 <w:rFonts w:eastAsia="Times New Roman"/>
                 <w:i/>
               </w:rPr>
-              <w:t>0.8222181785096897</w:t>
+              <w:t>0.8221325961843478</w:t>
             </w:r>
           </w:p>
         </w:tc>
@@ -26766,7 +26809,7 @@
                 <w:rFonts w:eastAsia="Times New Roman"/>
                 <w:i/>
               </w:rPr>
-              <w:t>0.8087368789580858</w:t>
+              <w:t>0.8072633512125499</w:t>
             </w:r>
           </w:p>
         </w:tc>
@@ -26788,7 +26831,7 @@
                 <w:rFonts w:eastAsia="Times New Roman"/>
                 <w:i/>
               </w:rPr>
-              <w:t>0.7543520450506281</w:t>
+              <w:t>0.7523746674906082</w:t>
             </w:r>
           </w:p>
         </w:tc>
@@ -26879,11 +26922,13 @@
         <w:t xml:space="preserve"> – </w:t>
       </w:r>
       <w:r>
-        <w:t xml:space="preserve">увеличилось – </w:t>
-      </w:r>
-      <w:r>
-        <w:lastRenderedPageBreak/>
-        <w:t xml:space="preserve">это значит модель лучше предсказывает данные. </w:t>
+        <w:t xml:space="preserve">увеличилось – это </w:t>
+      </w:r>
+      <w:r>
+        <w:t>значит,</w:t>
+      </w:r>
+      <w:r>
+        <w:t xml:space="preserve"> модель лучше предсказывает данные. </w:t>
       </w:r>
       <w:r>
         <w:rPr>
@@ -26903,7 +26948,13 @@
           <w:rFonts w:eastAsia="Times New Roman"/>
           <w:lang w:val="en-US"/>
         </w:rPr>
-        <w:t xml:space="preserve">Recall </w:t>
+        <w:t>Recall</w:t>
+      </w:r>
+      <w:r>
+        <w:rPr>
+          <w:rFonts w:eastAsia="Times New Roman"/>
+        </w:rPr>
+        <w:t xml:space="preserve"> </w:t>
       </w:r>
       <w:r>
         <w:rPr>
@@ -26916,13 +26967,112 @@
           <w:rFonts w:eastAsia="Times New Roman"/>
           <w:lang w:val="en-US"/>
         </w:rPr>
+        <w:t>F</w:t>
+      </w:r>
+      <w:r>
+        <w:rPr>
+          <w:rFonts w:eastAsia="Times New Roman"/>
+        </w:rPr>
+        <w:t xml:space="preserve">1 </w:t>
+      </w:r>
+      <w:r>
+        <w:rPr>
+          <w:rFonts w:eastAsia="Times New Roman"/>
+        </w:rPr>
+        <w:t>умен</w:t>
+      </w:r>
+      <w:r>
+        <w:rPr>
+          <w:rFonts w:eastAsia="Times New Roman"/>
+        </w:rPr>
+        <w:t>ьшились на небольшое количество</w:t>
+      </w:r>
+      <w:r>
+        <w:rPr>
+          <w:rFonts w:eastAsia="Times New Roman"/>
+        </w:rPr>
+        <w:t xml:space="preserve">, </w:t>
+      </w:r>
+      <w:r>
+        <w:rPr>
+          <w:rFonts w:eastAsia="Times New Roman"/>
+        </w:rPr>
+        <w:t xml:space="preserve">т.к. полнота была уменьшена, т.е. </w:t>
+      </w:r>
+      <w:r>
+        <w:rPr>
+          <w:rFonts w:eastAsia="Times New Roman"/>
+        </w:rPr>
+        <w:t>отношение TP к сумме TP и FN</w:t>
+      </w:r>
+      <w:r>
+        <w:rPr>
+          <w:rFonts w:eastAsia="Times New Roman"/>
+        </w:rPr>
+        <w:t xml:space="preserve">, где количество </w:t>
+      </w:r>
+      <w:r>
+        <w:rPr>
+          <w:rFonts w:eastAsia="Times New Roman"/>
+          <w:lang w:val="en-US"/>
+        </w:rPr>
+        <w:t>FN</w:t>
+      </w:r>
+      <w:r>
+        <w:rPr>
+          <w:rFonts w:eastAsia="Times New Roman"/>
+        </w:rPr>
+        <w:t xml:space="preserve"> </w:t>
+      </w:r>
+      <w:r>
+        <w:rPr>
+          <w:rFonts w:eastAsia="Times New Roman"/>
+        </w:rPr>
+        <w:t xml:space="preserve">значений увеличилось, а </w:t>
+      </w:r>
+      <w:r>
+        <w:rPr>
+          <w:rFonts w:eastAsia="Times New Roman"/>
+          <w:lang w:val="en-US"/>
+        </w:rPr>
+        <w:t>TP</w:t>
+      </w:r>
+      <w:r>
+        <w:rPr>
+          <w:rFonts w:eastAsia="Times New Roman"/>
+        </w:rPr>
+        <w:t xml:space="preserve"> </w:t>
+      </w:r>
+      <w:r>
+        <w:rPr>
+          <w:rFonts w:eastAsia="Times New Roman"/>
+        </w:rPr>
+        <w:t>–</w:t>
+      </w:r>
+      <w:r>
+        <w:rPr>
+          <w:rFonts w:eastAsia="Times New Roman"/>
+        </w:rPr>
+        <w:t xml:space="preserve"> </w:t>
+      </w:r>
+      <w:r>
+        <w:rPr>
+          <w:rFonts w:eastAsia="Times New Roman"/>
+        </w:rPr>
+        <w:t xml:space="preserve">уменьшилось. И из-за этого метрика </w:t>
+      </w:r>
+      <w:r>
+        <w:rPr>
+          <w:rFonts w:eastAsia="Times New Roman"/>
+          <w:lang w:val="en-US"/>
+        </w:rPr>
         <w:t xml:space="preserve">F1 </w:t>
       </w:r>
       <w:r>
         <w:rPr>
           <w:rFonts w:eastAsia="Times New Roman"/>
         </w:rPr>
-        <w:t>уменьшились на небольшое количество.</w:t>
+        <w:t>была также уменьшена.</w:t>
       </w:r>
     </w:p>
     <w:p>
@@ -26953,6 +27103,7 @@
         <w:rPr>
           <w:b/>
         </w:rPr>
+        <w:lastRenderedPageBreak/>
         <w:t>Вывод</w:t>
       </w:r>
       <w:bookmarkEnd w:id="17"/>
@@ -34030,7 +34181,7 @@
             <w:sz w:val="28"/>
             <w:szCs w:val="28"/>
           </w:rPr>
-          <w:t>6</w:t>
+          <w:t>5</w:t>
         </w:r>
         <w:r>
           <w:rPr>

</xml_diff>